<commit_message>
updated the code and the figures making
</commit_message>
<xml_diff>
--- a/docs/BirdNET_flycatcher_proposal_Sunny_20251114.docx
+++ b/docs/BirdNET_flycatcher_proposal_Sunny_20251114.docx
@@ -1504,7 +1504,7 @@
                                     </pic:cNvPicPr>
                                   </pic:nvPicPr>
                                   <pic:blipFill>
-                                    <a:blip r:embed="rId13">
+                                    <a:blip r:embed="rId12">
                                       <a:extLst>
                                         <a:ext uri="{28A0092B-C50C-407E-A947-70E740481C1C}">
                                           <a14:useLocalDpi xmlns:a14="http://schemas.microsoft.com/office/drawing/2010/main" val="0"/>
@@ -1550,12 +1550,21 @@
                         </w:rPr>
                         <w:t xml:space="preserve">Fig. </w:t>
                       </w:r>
+                      <w:proofErr w:type="spellStart"/>
                       <w:r>
                         <w:rPr>
                           <w:rFonts w:asciiTheme="minorHAnsi" w:hAnsiTheme="minorHAnsi" w:cstheme="minorHAnsi"/>
                           <w:color w:val="EE0000"/>
                         </w:rPr>
-                        <w:t>full_aru.</w:t>
+                        <w:t>full_aru</w:t>
+                      </w:r>
+                      <w:proofErr w:type="spellEnd"/>
+                      <w:r>
+                        <w:rPr>
+                          <w:rFonts w:asciiTheme="minorHAnsi" w:hAnsiTheme="minorHAnsi" w:cstheme="minorHAnsi"/>
+                          <w:color w:val="EE0000"/>
+                        </w:rPr>
+                        <w:t>.</w:t>
                       </w:r>
                       <w:r>
                         <w:rPr>
@@ -1681,21 +1690,71 @@
     </w:p>
     <w:p>
       <w:r>
+        <w:t>To identify the vocal activity pattern of Olive-sided Flycatchers (OSFL), we further refined the dataset (after applying the species-specific threshold) by retaining only ARUs (site-year combinations) with at least two consecutive days of OSFL detections (hereafter referred to as “qualified ARUs”). This criterion was applied to exclude ARUs with very few or sporadic detections (</w:t>
+      </w:r>
+      <w:r>
+        <w:rPr>
+          <w:color w:val="EE0000"/>
+        </w:rPr>
+        <w:t xml:space="preserve">Fig. </w:t>
+      </w:r>
+      <w:proofErr w:type="spellStart"/>
+      <w:r>
+        <w:rPr>
+          <w:color w:val="EE0000"/>
+        </w:rPr>
+        <w:t>full_aru</w:t>
+      </w:r>
+      <w:proofErr w:type="spellEnd"/>
+      <w:r>
+        <w:t xml:space="preserve">) that could bias the modeling of vocal activity, as those with only a single detection </w:t>
+      </w:r>
+      <w:proofErr w:type="gramStart"/>
+      <w:r>
+        <w:t>in a given site-year</w:t>
+      </w:r>
+      <w:proofErr w:type="gramEnd"/>
+      <w:r>
+        <w:t xml:space="preserve"> may represent opportunistic events rather than true activity patterns. This filtering resulted in 9, 10, and 13 qualified ARUs in 2020, 2021, and 2022, respectively. All vocal activity modeling was conducted using data from these qualified ARUs for the corresponding years, which revealed a higher proportion of active detections near the middle of the breeding season (</w:t>
+      </w:r>
+      <w:r>
+        <w:rPr>
+          <w:color w:val="EE0000"/>
+        </w:rPr>
+        <w:t xml:space="preserve">Fig. </w:t>
+      </w:r>
+      <w:proofErr w:type="spellStart"/>
+      <w:r>
+        <w:rPr>
+          <w:color w:val="EE0000"/>
+        </w:rPr>
+        <w:t>aru_proportion</w:t>
+      </w:r>
+      <w:proofErr w:type="spellEnd"/>
+      <w:r>
+        <w:t>).</w:t>
+      </w:r>
+    </w:p>
+    <w:p>
+      <w:pPr>
+        <w:spacing w:line="259" w:lineRule="auto"/>
+      </w:pPr>
+      <w:r>
         <w:rPr>
           <w:noProof/>
         </w:rPr>
         <mc:AlternateContent>
           <mc:Choice Requires="wps">
             <w:drawing>
-              <wp:anchor distT="45720" distB="45720" distL="114300" distR="114300" simplePos="0" relativeHeight="251661312" behindDoc="0" locked="0" layoutInCell="1" allowOverlap="1" wp14:anchorId="138E4687" wp14:editId="0014485A">
+              <wp:anchor distT="45720" distB="45720" distL="114300" distR="114300" simplePos="0" relativeHeight="251661312" behindDoc="0" locked="0" layoutInCell="1" allowOverlap="1" wp14:anchorId="138E4687" wp14:editId="4892F9F0">
                 <wp:simplePos x="0" y="0"/>
                 <wp:positionH relativeFrom="margin">
-                  <wp:align>center</wp:align>
+                  <wp:posOffset>-175006</wp:posOffset>
                 </wp:positionH>
                 <wp:positionV relativeFrom="paragraph">
-                  <wp:posOffset>3138985</wp:posOffset>
+                  <wp:posOffset>581025</wp:posOffset>
                 </wp:positionV>
-                <wp:extent cx="6383655" cy="4748530"/>
+                <wp:extent cx="6383655" cy="4575810"/>
                 <wp:effectExtent l="0" t="0" r="0" b="0"/>
                 <wp:wrapSquare wrapText="bothSides"/>
                 <wp:docPr id="4" name="Text Box 2"/>
@@ -1711,7 +1770,7 @@
                       <wps:spPr bwMode="auto">
                         <a:xfrm>
                           <a:off x="0" y="0"/>
-                          <a:ext cx="6383655" cy="4748530"/>
+                          <a:ext cx="6383655" cy="4575810"/>
                         </a:xfrm>
                         <a:prstGeom prst="rect">
                           <a:avLst/>
@@ -1755,7 +1814,7 @@
                                           </pic:cNvPicPr>
                                         </pic:nvPicPr>
                                         <pic:blipFill>
-                                          <a:blip r:embed="rId14">
+                                          <a:blip r:embed="rId13">
                                             <a:extLst>
                                               <a:ext uri="{28A0092B-C50C-407E-A947-70E740481C1C}">
                                                 <a14:useLocalDpi xmlns:a14="http://schemas.microsoft.com/office/drawing/2010/main" val="0"/>
@@ -1836,11 +1895,25 @@
                                 <w:rFonts w:asciiTheme="minorHAnsi" w:hAnsiTheme="minorHAnsi" w:cstheme="minorHAnsi"/>
                                 <w:color w:val="000000" w:themeColor="text1"/>
                               </w:rPr>
-                              <w:t>Seasonal activity of qualified ARUs, defined as ARUs with at least two consecutive days of Olive-sided Flycatcher (OSFL) detections within a site-year. Qualified ARUs with at least one OSFL detection that day are shown in dark blue, and those without detections are shown in light blue.</w:t>
+                              <w:t xml:space="preserve">Seasonal activity of qualified ARUs, defined as ARUs with at least two consecutive days of Olive-sided Flycatcher (OSFL) detections within a site-year. </w:t>
+                            </w:r>
+                            <w:r>
+                              <w:rPr>
+                                <w:rFonts w:asciiTheme="minorHAnsi" w:hAnsiTheme="minorHAnsi" w:cstheme="minorHAnsi" w:hint="eastAsia"/>
+                                <w:color w:val="000000" w:themeColor="text1"/>
+                              </w:rPr>
+                              <w:t xml:space="preserve">This included </w:t>
                             </w:r>
                             <w:r>
                               <w:rPr>
                                 <w:rFonts w:asciiTheme="minorHAnsi" w:hAnsiTheme="minorHAnsi" w:cstheme="minorHAnsi"/>
+                                <w:color w:val="000000" w:themeColor="text1"/>
+                              </w:rPr>
+                              <w:t>9, 10, and 13 qualified ARUs in 2020, 2021, and 2022, respectively.</w:t>
+                            </w:r>
+                            <w:r>
+                              <w:rPr>
+                                <w:rFonts w:asciiTheme="minorHAnsi" w:hAnsiTheme="minorHAnsi" w:cstheme="minorHAnsi" w:hint="eastAsia"/>
                                 <w:color w:val="000000" w:themeColor="text1"/>
                               </w:rPr>
                               <w:t xml:space="preserve"> </w:t>
@@ -1850,7 +1923,7 @@
                                 <w:rFonts w:asciiTheme="minorHAnsi" w:hAnsiTheme="minorHAnsi" w:cstheme="minorHAnsi"/>
                                 <w:color w:val="000000" w:themeColor="text1"/>
                               </w:rPr>
-                              <w:t>The proportion of qualified ARUs with OSFL presence increased gradually toward the middle of the breeding season and declined toward the end of the survey period.</w:t>
+                              <w:t>Qualified ARUs with at least one OSFL detection that day are shown in dark blue, and those without detections are shown in light blue.</w:t>
                             </w:r>
                           </w:p>
                         </w:txbxContent>
@@ -1872,7 +1945,7 @@
           </mc:Choice>
           <mc:Fallback>
             <w:pict>
-              <v:shape w14:anchorId="138E4687" id="_x0000_s1027" type="#_x0000_t202" style="position:absolute;margin-left:0;margin-top:247.15pt;width:502.65pt;height:373.9pt;z-index:251661312;visibility:visible;mso-wrap-style:square;mso-width-percent:0;mso-height-percent:0;mso-wrap-distance-left:9pt;mso-wrap-distance-top:3.6pt;mso-wrap-distance-right:9pt;mso-wrap-distance-bottom:3.6pt;mso-position-horizontal:center;mso-position-horizontal-relative:margin;mso-position-vertical:absolute;mso-position-vertical-relative:text;mso-width-percent:0;mso-height-percent:0;mso-width-relative:margin;mso-height-relative:margin;v-text-anchor:top" o:gfxdata="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" filled="f" stroked="f">
+              <v:shape w14:anchorId="138E4687" id="_x0000_s1027" type="#_x0000_t202" style="position:absolute;margin-left:-13.8pt;margin-top:45.75pt;width:502.65pt;height:360.3pt;z-index:251661312;visibility:visible;mso-wrap-style:square;mso-width-percent:0;mso-height-percent:0;mso-wrap-distance-left:9pt;mso-wrap-distance-top:3.6pt;mso-wrap-distance-right:9pt;mso-wrap-distance-bottom:3.6pt;mso-position-horizontal:absolute;mso-position-horizontal-relative:margin;mso-position-vertical:absolute;mso-position-vertical-relative:text;mso-width-percent:0;mso-height-percent:0;mso-width-relative:margin;mso-height-relative:margin;v-text-anchor:top" o:gfxdata="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" filled="f" stroked="f">
                 <v:textbox>
                   <w:txbxContent>
                     <w:p>
@@ -1904,7 +1977,7 @@
                                     </pic:cNvPicPr>
                                   </pic:nvPicPr>
                                   <pic:blipFill>
-                                    <a:blip r:embed="rId15">
+                                    <a:blip r:embed="rId13">
                                       <a:extLst>
                                         <a:ext uri="{28A0092B-C50C-407E-A947-70E740481C1C}">
                                           <a14:useLocalDpi xmlns:a14="http://schemas.microsoft.com/office/drawing/2010/main" val="0"/>
@@ -1957,6 +2030,7 @@
                         </w:rPr>
                         <w:t xml:space="preserve"> </w:t>
                       </w:r>
+                      <w:proofErr w:type="spellStart"/>
                       <w:r>
                         <w:rPr>
                           <w:rFonts w:asciiTheme="minorHAnsi" w:hAnsiTheme="minorHAnsi" w:cstheme="minorHAnsi"/>
@@ -1964,6 +2038,7 @@
                         </w:rPr>
                         <w:t>aru_proportion</w:t>
                       </w:r>
+                      <w:proofErr w:type="spellEnd"/>
                       <w:r>
                         <w:rPr>
                           <w:rFonts w:asciiTheme="minorHAnsi" w:hAnsiTheme="minorHAnsi" w:cstheme="minorHAnsi"/>
@@ -1983,11 +2058,25 @@
                           <w:rFonts w:asciiTheme="minorHAnsi" w:hAnsiTheme="minorHAnsi" w:cstheme="minorHAnsi"/>
                           <w:color w:val="000000" w:themeColor="text1"/>
                         </w:rPr>
-                        <w:t>Seasonal activity of qualified ARUs, defined as ARUs with at least two consecutive days of Olive-sided Flycatcher (OSFL) detections within a site-year. Qualified ARUs with at least one OSFL detection that day are shown in dark blue, and those without detections are shown in light blue.</w:t>
+                        <w:t xml:space="preserve">Seasonal activity of qualified ARUs, defined as ARUs with at least two consecutive days of Olive-sided Flycatcher (OSFL) detections within a site-year. </w:t>
+                      </w:r>
+                      <w:r>
+                        <w:rPr>
+                          <w:rFonts w:asciiTheme="minorHAnsi" w:hAnsiTheme="minorHAnsi" w:cstheme="minorHAnsi" w:hint="eastAsia"/>
+                          <w:color w:val="000000" w:themeColor="text1"/>
+                        </w:rPr>
+                        <w:t xml:space="preserve">This included </w:t>
                       </w:r>
                       <w:r>
                         <w:rPr>
                           <w:rFonts w:asciiTheme="minorHAnsi" w:hAnsiTheme="minorHAnsi" w:cstheme="minorHAnsi"/>
+                          <w:color w:val="000000" w:themeColor="text1"/>
+                        </w:rPr>
+                        <w:t>9, 10, and 13 qualified ARUs in 2020, 2021, and 2022, respectively.</w:t>
+                      </w:r>
+                      <w:r>
+                        <w:rPr>
+                          <w:rFonts w:asciiTheme="minorHAnsi" w:hAnsiTheme="minorHAnsi" w:cstheme="minorHAnsi" w:hint="eastAsia"/>
                           <w:color w:val="000000" w:themeColor="text1"/>
                         </w:rPr>
                         <w:t xml:space="preserve"> </w:t>
@@ -1997,7 +2086,7 @@
                           <w:rFonts w:asciiTheme="minorHAnsi" w:hAnsiTheme="minorHAnsi" w:cstheme="minorHAnsi"/>
                           <w:color w:val="000000" w:themeColor="text1"/>
                         </w:rPr>
-                        <w:t>The proportion of qualified ARUs with OSFL presence increased gradually toward the middle of the breeding season and declined toward the end of the survey period.</w:t>
+                        <w:t>Qualified ARUs with at least one OSFL detection that day are shown in dark blue, and those without detections are shown in light blue.</w:t>
                       </w:r>
                     </w:p>
                   </w:txbxContent>
@@ -2009,7 +2098,34 @@
         </mc:AlternateContent>
       </w:r>
       <w:r>
-        <w:t>To identify the vocal activity pattern of Olive-sided Flycatchers (OSFL), we further refined the dataset (after applying the species-specific threshold) by retaining only ARUs (site-year combinations) with at least two consecutive days of OSFL detections (hereafter referred to as “qualified ARUs”). This criterion was applied to exclude ARUs with very few or sporadic detections (</w:t>
+        <w:br w:type="page"/>
+      </w:r>
+    </w:p>
+    <w:p>
+      <w:r>
+        <w:lastRenderedPageBreak/>
+        <w:t>W</w:t>
+      </w:r>
+      <w:r>
+        <w:t xml:space="preserve">e used a Generalized Additive Model (GAM), which is well suited for modeling nonlinear and potentially cyclic patterns, </w:t>
+      </w:r>
+      <w:r>
+        <w:rPr>
+          <w:rFonts w:hint="eastAsia"/>
+        </w:rPr>
+        <w:t>u</w:t>
+      </w:r>
+      <w:r>
+        <w:t xml:space="preserve">sing </w:t>
+      </w:r>
+      <w:r>
+        <w:rPr>
+          <w:rFonts w:hint="eastAsia"/>
+        </w:rPr>
+        <w:t xml:space="preserve">data from </w:t>
+      </w:r>
+      <w:r>
+        <w:t>qualified ARUs (</w:t>
       </w:r>
       <w:r>
         <w:rPr>
@@ -2022,1226 +2138,546 @@
         <w:rPr>
           <w:color w:val="EE0000"/>
         </w:rPr>
-        <w:t>full_aru</w:t>
+        <w:t>aru_proportion</w:t>
       </w:r>
       <w:proofErr w:type="spellEnd"/>
       <w:r>
-        <w:t xml:space="preserve">) that could bias the modeling of vocal activity, as those with only a single detection </w:t>
+        <w:t>).</w:t>
+      </w:r>
+      <w:r>
+        <w:rPr>
+          <w:rFonts w:hint="eastAsia"/>
+        </w:rPr>
+        <w:t xml:space="preserve"> </w:t>
+      </w:r>
+      <w:r>
+        <w:t>We constructed a series of candidate models of increasing complexity to evaluate how OSFL seasonal patterns varied across years and sites. All models included Julian day as a cyclic smooth term (</w:t>
       </w:r>
       <w:proofErr w:type="gramStart"/>
       <w:r>
-        <w:t>in a given site-year</w:t>
-      </w:r>
+        <w:t>s(</w:t>
+      </w:r>
+      <w:proofErr w:type="spellStart"/>
       <w:proofErr w:type="gramEnd"/>
       <w:r>
-        <w:t xml:space="preserve"> may represent opportunistic events rather than true activity patterns. This filtering resulted in 9, 10, and 13 qualified ARUs in 2020, 2021, and 2022, respectively. All vocal activity modeling was conducted using data from these qualified ARUs for the corresponding years, which revealed a higher proportion of active detections near the middle of the breeding season (</w:t>
-      </w:r>
-      <w:r>
-        <w:rPr>
-          <w:color w:val="EE0000"/>
-        </w:rPr>
-        <w:t xml:space="preserve">Fig. </w:t>
+        <w:t>yday</w:t>
+      </w:r>
+      <w:proofErr w:type="spellEnd"/>
+      <w:r>
+        <w:t>, bs = "cc")) to capture the smooth seasonal trend of detections throughout the breeding season. Random effects were used to account for repeated measures and site-specific variation. The models were built incrementally as follows:</w:t>
+      </w:r>
+    </w:p>
+    <w:p>
+      <w:pPr>
+        <w:numPr>
+          <w:ilvl w:val="0"/>
+          <w:numId w:val="7"/>
+        </w:numPr>
+      </w:pPr>
+      <w:r>
+        <w:t>Baseline seasonal model (m1): A single seasonal curve shared across all years, with site included as a random intercept. This captures the general seasonal pattern while allowing sites to differ in overall detection rates.</w:t>
+      </w:r>
+    </w:p>
+    <w:p>
+      <w:pPr>
+        <w:numPr>
+          <w:ilvl w:val="0"/>
+          <w:numId w:val="7"/>
+        </w:numPr>
+      </w:pPr>
+      <w:r>
+        <w:t>Year-level random intercept (m2): Added a random effect for year, allowing overall detection rates to vary between years while maintaining a shared seasonal curve.</w:t>
+      </w:r>
+    </w:p>
+    <w:p>
+      <w:pPr>
+        <w:numPr>
+          <w:ilvl w:val="0"/>
+          <w:numId w:val="7"/>
+        </w:numPr>
+      </w:pPr>
+      <w:r>
+        <w:t>Year-specific smooths (m3): Allowed the shape of the seasonal curve to vary independently for each year (by = year), with site as a random effect. This captures potential year-to-year shifts in timing or intensity of activity.</w:t>
+      </w:r>
+    </w:p>
+    <w:p>
+      <w:pPr>
+        <w:numPr>
+          <w:ilvl w:val="0"/>
+          <w:numId w:val="7"/>
+        </w:numPr>
+      </w:pPr>
+      <w:r>
+        <w:t xml:space="preserve">Site × year random intercept (m4): Maintained a single shared seasonal </w:t>
+      </w:r>
+      <w:proofErr w:type="gramStart"/>
+      <w:r>
+        <w:t>curve, but</w:t>
+      </w:r>
+      <w:proofErr w:type="gramEnd"/>
+      <w:r>
+        <w:t xml:space="preserve"> included a random intercept for each site-year combination (</w:t>
+      </w:r>
+      <w:proofErr w:type="gramStart"/>
+      <w:r>
+        <w:t>s(</w:t>
       </w:r>
       <w:proofErr w:type="spellStart"/>
-      <w:r>
-        <w:rPr>
-          <w:color w:val="EE0000"/>
-        </w:rPr>
-        <w:t>aru_proportion</w:t>
+      <w:proofErr w:type="gramEnd"/>
+      <w:r>
+        <w:t>year_site</w:t>
       </w:r>
       <w:proofErr w:type="spellEnd"/>
       <w:r>
-        <w:t>).</w:t>
-      </w:r>
-    </w:p>
-    <w:p>
-      <w:r>
-        <w:rPr>
-          <w:noProof/>
-        </w:rPr>
+        <w:t>, bs = "re")) to account for local annual differences in baseline detection rates.</w:t>
+      </w:r>
+    </w:p>
+    <w:p>
+      <w:pPr>
+        <w:numPr>
+          <w:ilvl w:val="0"/>
+          <w:numId w:val="7"/>
+        </w:numPr>
+      </w:pPr>
+      <w:r>
+        <w:t>Factor-smooth interaction (m5): Modeled a shared seasonal curve with year-specific deviations (</w:t>
+      </w:r>
+      <w:proofErr w:type="gramStart"/>
+      <w:r>
+        <w:t>s(</w:t>
+      </w:r>
+      <w:proofErr w:type="spellStart"/>
+      <w:proofErr w:type="gramEnd"/>
+      <w:r>
+        <w:t>yday</w:t>
+      </w:r>
+      <w:proofErr w:type="spellEnd"/>
+      <w:r>
+        <w:t>, year, bs = "fs")) and a random site effect. This approach allows partial borrowing of information across years while permitting moderate differences in seasonal shapes.</w:t>
+      </w:r>
+    </w:p>
+    <w:p>
+      <w:pPr>
+        <w:numPr>
+          <w:ilvl w:val="0"/>
+          <w:numId w:val="7"/>
+        </w:numPr>
+      </w:pPr>
+      <w:r>
+        <w:t>Year-specific smooths with site-year intercepts (m6): Combined fully independent seasonal curves for each year with site-year random intercepts, representing the most flexible model in the set.</w:t>
+      </w:r>
+    </w:p>
+    <w:p>
+      <w:pPr>
+        <w:rPr>
+          <w:lang w:val="en-CA"/>
+        </w:rPr>
+      </w:pPr>
+      <w:r>
+        <w:t xml:space="preserve">To select the best model, all candidate models were first fitted using maximum likelihood (ML) to ensure valid comparison of Akaike Information Criterion (AIC) values across models differing in fixed effects. Models with the lowest AIC were considered most parsimonious, balancing fit </w:t>
+      </w:r>
+      <w:r>
         <w:lastRenderedPageBreak/>
-        <mc:AlternateContent>
-          <mc:Choice Requires="wps">
-            <w:drawing>
-              <wp:anchor distT="45720" distB="45720" distL="114300" distR="114300" simplePos="0" relativeHeight="251663360" behindDoc="0" locked="0" layoutInCell="1" allowOverlap="1" wp14:anchorId="798CD77E" wp14:editId="17E41049">
-                <wp:simplePos x="0" y="0"/>
-                <wp:positionH relativeFrom="column">
-                  <wp:posOffset>246380</wp:posOffset>
-                </wp:positionH>
-                <wp:positionV relativeFrom="paragraph">
-                  <wp:posOffset>3392805</wp:posOffset>
-                </wp:positionV>
-                <wp:extent cx="5570855" cy="2110740"/>
-                <wp:effectExtent l="0" t="0" r="0" b="3810"/>
-                <wp:wrapTopAndBottom/>
-                <wp:docPr id="604081251" name="Text Box 2"/>
-                <wp:cNvGraphicFramePr>
-                  <a:graphicFrameLocks xmlns:a="http://schemas.openxmlformats.org/drawingml/2006/main"/>
-                </wp:cNvGraphicFramePr>
-                <a:graphic xmlns:a="http://schemas.openxmlformats.org/drawingml/2006/main">
-                  <a:graphicData uri="http://schemas.microsoft.com/office/word/2010/wordprocessingShape">
-                    <wps:wsp>
-                      <wps:cNvSpPr txBox="1">
-                        <a:spLocks noChangeArrowheads="1"/>
-                      </wps:cNvSpPr>
-                      <wps:spPr bwMode="auto">
-                        <a:xfrm>
-                          <a:off x="0" y="0"/>
-                          <a:ext cx="5570855" cy="2110740"/>
-                        </a:xfrm>
-                        <a:prstGeom prst="rect">
-                          <a:avLst/>
-                        </a:prstGeom>
-                        <a:noFill/>
-                        <a:ln w="9525">
-                          <a:noFill/>
-                          <a:miter lim="800000"/>
-                          <a:headEnd/>
-                          <a:tailEnd/>
-                        </a:ln>
-                      </wps:spPr>
-                      <wps:txbx>
-                        <w:txbxContent>
-                          <w:p>
-                            <w:pPr>
-                              <w:spacing w:after="0" w:line="240" w:lineRule="auto"/>
-                              <w:rPr>
-                                <w:rFonts w:ascii="Consolas" w:hAnsi="Consolas"/>
-                              </w:rPr>
-                            </w:pPr>
-                            <w:proofErr w:type="spellStart"/>
-                            <w:r>
-                              <w:rPr>
-                                <w:rFonts w:ascii="Consolas" w:hAnsi="Consolas"/>
-                              </w:rPr>
-                              <w:t>model_year</w:t>
-                            </w:r>
-                            <w:proofErr w:type="spellEnd"/>
-                            <w:r>
-                              <w:rPr>
-                                <w:rFonts w:ascii="Consolas" w:hAnsi="Consolas"/>
-                              </w:rPr>
-                              <w:t xml:space="preserve"> &lt;- </w:t>
-                            </w:r>
-                            <w:proofErr w:type="gramStart"/>
-                            <w:r>
-                              <w:rPr>
-                                <w:rFonts w:ascii="Consolas" w:hAnsi="Consolas"/>
-                              </w:rPr>
-                              <w:t>gam(</w:t>
-                            </w:r>
-                            <w:proofErr w:type="gramEnd"/>
-                            <w:r>
-                              <w:rPr>
-                                <w:rFonts w:ascii="Consolas" w:hAnsi="Consolas"/>
-                              </w:rPr>
-                              <w:t xml:space="preserve">detections ~ </w:t>
-                            </w:r>
-                            <w:proofErr w:type="gramStart"/>
-                            <w:r>
-                              <w:rPr>
-                                <w:rFonts w:ascii="Consolas" w:hAnsi="Consolas"/>
-                              </w:rPr>
-                              <w:t>s(</w:t>
-                            </w:r>
-                            <w:proofErr w:type="spellStart"/>
-                            <w:proofErr w:type="gramEnd"/>
-                            <w:r>
-                              <w:rPr>
-                                <w:rFonts w:ascii="Consolas" w:hAnsi="Consolas"/>
-                              </w:rPr>
-                              <w:t>yday</w:t>
-                            </w:r>
-                            <w:proofErr w:type="spellEnd"/>
-                            <w:r>
-                              <w:rPr>
-                                <w:rFonts w:ascii="Consolas" w:hAnsi="Consolas"/>
-                              </w:rPr>
-                              <w:t xml:space="preserve">, bs = "cc", by = year) + </w:t>
-                            </w:r>
-                          </w:p>
-                          <w:p>
-                            <w:pPr>
-                              <w:spacing w:after="0" w:line="240" w:lineRule="auto"/>
-                              <w:rPr>
-                                <w:rFonts w:ascii="Consolas" w:hAnsi="Consolas"/>
-                              </w:rPr>
-                            </w:pPr>
-                            <w:r>
-                              <w:rPr>
-                                <w:rFonts w:ascii="Consolas" w:hAnsi="Consolas"/>
-                              </w:rPr>
-                              <w:t xml:space="preserve">                               </w:t>
-                            </w:r>
-                            <w:proofErr w:type="gramStart"/>
-                            <w:r>
-                              <w:rPr>
-                                <w:rFonts w:ascii="Consolas" w:hAnsi="Consolas"/>
-                              </w:rPr>
-                              <w:t>s(</w:t>
-                            </w:r>
-                            <w:proofErr w:type="spellStart"/>
-                            <w:proofErr w:type="gramEnd"/>
-                            <w:r>
-                              <w:rPr>
-                                <w:rFonts w:ascii="Consolas" w:hAnsi="Consolas"/>
-                              </w:rPr>
-                              <w:t>year_</w:t>
-                            </w:r>
-                            <w:r>
-                              <w:rPr>
-                                <w:rFonts w:ascii="Consolas" w:hAnsi="Consolas"/>
-                              </w:rPr>
-                              <w:t>site</w:t>
-                            </w:r>
-                            <w:proofErr w:type="spellEnd"/>
-                            <w:r>
-                              <w:rPr>
-                                <w:rFonts w:ascii="Consolas" w:hAnsi="Consolas"/>
-                              </w:rPr>
-                              <w:t>, bs = "re"),</w:t>
-                            </w:r>
-                            <w:r>
-                              <w:rPr>
-                                <w:rFonts w:ascii="Consolas" w:hAnsi="Consolas"/>
-                              </w:rPr>
-                              <w:t xml:space="preserve"> </w:t>
-                            </w:r>
-                          </w:p>
-                          <w:p>
-                            <w:pPr>
-                              <w:spacing w:after="0" w:line="240" w:lineRule="auto"/>
-                              <w:rPr>
-                                <w:rFonts w:ascii="Consolas" w:hAnsi="Consolas"/>
-                              </w:rPr>
-                            </w:pPr>
-                            <w:r>
-                              <w:rPr>
-                                <w:rFonts w:ascii="Consolas" w:hAnsi="Consolas"/>
-                              </w:rPr>
-                              <w:t xml:space="preserve">                  </w:t>
-                            </w:r>
-                            <w:r>
-                              <w:rPr>
-                                <w:rFonts w:ascii="Consolas" w:hAnsi="Consolas"/>
-                              </w:rPr>
-                              <w:t xml:space="preserve">family = </w:t>
-                            </w:r>
-                            <w:proofErr w:type="spellStart"/>
-                            <w:proofErr w:type="gramStart"/>
-                            <w:r>
-                              <w:rPr>
-                                <w:rFonts w:ascii="Consolas" w:hAnsi="Consolas"/>
-                              </w:rPr>
-                              <w:t>nb</w:t>
-                            </w:r>
-                            <w:proofErr w:type="spellEnd"/>
-                            <w:r>
-                              <w:rPr>
-                                <w:rFonts w:ascii="Consolas" w:hAnsi="Consolas"/>
-                              </w:rPr>
-                              <w:t>(</w:t>
-                            </w:r>
-                            <w:proofErr w:type="gramEnd"/>
-                            <w:r>
-                              <w:rPr>
-                                <w:rFonts w:ascii="Consolas" w:hAnsi="Consolas"/>
-                              </w:rPr>
-                              <w:t xml:space="preserve">), </w:t>
-                            </w:r>
-                          </w:p>
-                          <w:p>
-                            <w:pPr>
-                              <w:spacing w:after="0" w:line="240" w:lineRule="auto"/>
-                              <w:rPr>
-                                <w:rFonts w:ascii="Consolas" w:hAnsi="Consolas"/>
-                              </w:rPr>
-                            </w:pPr>
-                            <w:r>
-                              <w:rPr>
-                                <w:rFonts w:ascii="Consolas" w:hAnsi="Consolas"/>
-                              </w:rPr>
-                              <w:t xml:space="preserve">                  </w:t>
-                            </w:r>
-                            <w:r>
-                              <w:rPr>
-                                <w:rFonts w:ascii="Consolas" w:hAnsi="Consolas"/>
-                              </w:rPr>
-                              <w:t xml:space="preserve">data = data, </w:t>
-                            </w:r>
-                          </w:p>
-                          <w:p>
-                            <w:pPr>
-                              <w:spacing w:after="0" w:line="240" w:lineRule="auto"/>
-                              <w:rPr>
-                                <w:rFonts w:ascii="Consolas" w:hAnsi="Consolas"/>
-                              </w:rPr>
-                            </w:pPr>
-                            <w:r>
-                              <w:rPr>
-                                <w:rFonts w:ascii="Consolas" w:hAnsi="Consolas"/>
-                              </w:rPr>
-                              <w:t xml:space="preserve">                  </w:t>
-                            </w:r>
-                            <w:r>
-                              <w:rPr>
-                                <w:rFonts w:ascii="Consolas" w:hAnsi="Consolas"/>
-                              </w:rPr>
-                              <w:t>method = "REML")</w:t>
-                            </w:r>
-                          </w:p>
-                          <w:p>
-                            <w:pPr>
-                              <w:spacing w:after="0" w:line="240" w:lineRule="auto"/>
-                              <w:rPr>
-                                <w:rFonts w:ascii="Consolas" w:hAnsi="Consolas"/>
-                              </w:rPr>
-                            </w:pPr>
-                          </w:p>
-                          <w:p>
-                            <w:pPr>
-                              <w:spacing w:after="0" w:line="240" w:lineRule="auto"/>
-                              <w:rPr>
-                                <w:rFonts w:ascii="Consolas" w:hAnsi="Consolas"/>
-                              </w:rPr>
-                            </w:pPr>
-                            <w:proofErr w:type="spellStart"/>
-                            <w:r>
-                              <w:rPr>
-                                <w:rFonts w:ascii="Consolas" w:hAnsi="Consolas"/>
-                              </w:rPr>
-                              <w:t>model_general</w:t>
-                            </w:r>
-                            <w:proofErr w:type="spellEnd"/>
-                            <w:r>
-                              <w:rPr>
-                                <w:rFonts w:ascii="Consolas" w:hAnsi="Consolas"/>
-                              </w:rPr>
-                              <w:t xml:space="preserve"> &lt;- </w:t>
-                            </w:r>
-                            <w:proofErr w:type="gramStart"/>
-                            <w:r>
-                              <w:rPr>
-                                <w:rFonts w:ascii="Consolas" w:hAnsi="Consolas"/>
-                              </w:rPr>
-                              <w:t>gam(</w:t>
-                            </w:r>
-                            <w:proofErr w:type="gramEnd"/>
-                            <w:r>
-                              <w:rPr>
-                                <w:rFonts w:ascii="Consolas" w:hAnsi="Consolas"/>
-                              </w:rPr>
-                              <w:t xml:space="preserve">detections ~ </w:t>
-                            </w:r>
-                            <w:proofErr w:type="gramStart"/>
-                            <w:r>
-                              <w:rPr>
-                                <w:rFonts w:ascii="Consolas" w:hAnsi="Consolas"/>
-                              </w:rPr>
-                              <w:t>s(</w:t>
-                            </w:r>
-                            <w:proofErr w:type="spellStart"/>
-                            <w:proofErr w:type="gramEnd"/>
-                            <w:r>
-                              <w:rPr>
-                                <w:rFonts w:ascii="Consolas" w:hAnsi="Consolas"/>
-                              </w:rPr>
-                              <w:t>yday</w:t>
-                            </w:r>
-                            <w:proofErr w:type="spellEnd"/>
-                            <w:r>
-                              <w:rPr>
-                                <w:rFonts w:ascii="Consolas" w:hAnsi="Consolas"/>
-                              </w:rPr>
-                              <w:t xml:space="preserve">, bs = "cc") + </w:t>
-                            </w:r>
-                          </w:p>
-                          <w:p>
-                            <w:pPr>
-                              <w:spacing w:after="0" w:line="240" w:lineRule="auto"/>
-                              <w:rPr>
-                                <w:rFonts w:ascii="Consolas" w:hAnsi="Consolas"/>
-                              </w:rPr>
-                            </w:pPr>
-                            <w:r>
-                              <w:rPr>
-                                <w:rFonts w:ascii="Consolas" w:hAnsi="Consolas"/>
-                              </w:rPr>
-                              <w:t xml:space="preserve">                                  </w:t>
-                            </w:r>
-                            <w:proofErr w:type="gramStart"/>
-                            <w:r>
-                              <w:rPr>
-                                <w:rFonts w:ascii="Consolas" w:hAnsi="Consolas"/>
-                              </w:rPr>
-                              <w:t>s(</w:t>
-                            </w:r>
-                            <w:proofErr w:type="spellStart"/>
-                            <w:proofErr w:type="gramEnd"/>
-                            <w:r>
-                              <w:rPr>
-                                <w:rFonts w:ascii="Consolas" w:hAnsi="Consolas"/>
-                              </w:rPr>
-                              <w:t>year_</w:t>
-                            </w:r>
-                            <w:r>
-                              <w:rPr>
-                                <w:rFonts w:ascii="Consolas" w:hAnsi="Consolas"/>
-                              </w:rPr>
-                              <w:t>site</w:t>
-                            </w:r>
-                            <w:proofErr w:type="spellEnd"/>
-                            <w:r>
-                              <w:rPr>
-                                <w:rFonts w:ascii="Consolas" w:hAnsi="Consolas"/>
-                              </w:rPr>
-                              <w:t>, bs = "re"),</w:t>
-                            </w:r>
-                            <w:r>
-                              <w:rPr>
-                                <w:rFonts w:ascii="Consolas" w:hAnsi="Consolas"/>
-                              </w:rPr>
-                              <w:t xml:space="preserve"> </w:t>
-                            </w:r>
-                          </w:p>
-                          <w:p>
-                            <w:pPr>
-                              <w:spacing w:after="0" w:line="240" w:lineRule="auto"/>
-                              <w:rPr>
-                                <w:rFonts w:ascii="Consolas" w:hAnsi="Consolas"/>
-                              </w:rPr>
-                            </w:pPr>
-                            <w:r>
-                              <w:rPr>
-                                <w:rFonts w:ascii="Consolas" w:hAnsi="Consolas"/>
-                              </w:rPr>
-                              <w:t xml:space="preserve">                     </w:t>
-                            </w:r>
-                            <w:r>
-                              <w:rPr>
-                                <w:rFonts w:ascii="Consolas" w:hAnsi="Consolas"/>
-                              </w:rPr>
-                              <w:t xml:space="preserve">family = </w:t>
-                            </w:r>
-                            <w:proofErr w:type="spellStart"/>
-                            <w:proofErr w:type="gramStart"/>
-                            <w:r>
-                              <w:rPr>
-                                <w:rFonts w:ascii="Consolas" w:hAnsi="Consolas"/>
-                              </w:rPr>
-                              <w:t>nb</w:t>
-                            </w:r>
-                            <w:proofErr w:type="spellEnd"/>
-                            <w:r>
-                              <w:rPr>
-                                <w:rFonts w:ascii="Consolas" w:hAnsi="Consolas"/>
-                              </w:rPr>
-                              <w:t>(</w:t>
-                            </w:r>
-                            <w:proofErr w:type="gramEnd"/>
-                            <w:r>
-                              <w:rPr>
-                                <w:rFonts w:ascii="Consolas" w:hAnsi="Consolas"/>
-                              </w:rPr>
-                              <w:t>),</w:t>
-                            </w:r>
-                          </w:p>
-                          <w:p>
-                            <w:pPr>
-                              <w:spacing w:after="0" w:line="240" w:lineRule="auto"/>
-                              <w:rPr>
-                                <w:rFonts w:ascii="Consolas" w:hAnsi="Consolas"/>
-                              </w:rPr>
-                            </w:pPr>
-                            <w:r>
-                              <w:rPr>
-                                <w:rFonts w:ascii="Consolas" w:hAnsi="Consolas"/>
-                              </w:rPr>
-                              <w:t xml:space="preserve">                     </w:t>
-                            </w:r>
-                            <w:r>
-                              <w:rPr>
-                                <w:rFonts w:ascii="Consolas" w:hAnsi="Consolas"/>
-                              </w:rPr>
-                              <w:t xml:space="preserve">data = data, </w:t>
-                            </w:r>
-                          </w:p>
-                          <w:p>
-                            <w:pPr>
-                              <w:spacing w:after="0" w:line="240" w:lineRule="auto"/>
-                              <w:rPr>
-                                <w:rFonts w:ascii="Consolas" w:hAnsi="Consolas"/>
-                              </w:rPr>
-                            </w:pPr>
-                            <w:r>
-                              <w:rPr>
-                                <w:rFonts w:ascii="Consolas" w:hAnsi="Consolas"/>
-                              </w:rPr>
-                              <w:t xml:space="preserve">                     </w:t>
-                            </w:r>
-                            <w:r>
-                              <w:rPr>
-                                <w:rFonts w:ascii="Consolas" w:hAnsi="Consolas"/>
-                              </w:rPr>
-                              <w:t>method = "REML")</w:t>
-                            </w:r>
-                          </w:p>
-                          <w:p/>
-                        </w:txbxContent>
-                      </wps:txbx>
-                      <wps:bodyPr rot="0" vert="horz" wrap="square" lIns="91440" tIns="45720" rIns="91440" bIns="45720" anchor="t" anchorCtr="0">
-                        <a:noAutofit/>
-                      </wps:bodyPr>
-                    </wps:wsp>
-                  </a:graphicData>
-                </a:graphic>
-                <wp14:sizeRelH relativeFrom="margin">
-                  <wp14:pctWidth>0</wp14:pctWidth>
-                </wp14:sizeRelH>
-                <wp14:sizeRelV relativeFrom="margin">
-                  <wp14:pctHeight>0</wp14:pctHeight>
-                </wp14:sizeRelV>
-              </wp:anchor>
-            </w:drawing>
-          </mc:Choice>
-          <mc:Fallback>
-            <w:pict>
-              <v:shapetype w14:anchorId="798CD77E" id="_x0000_t202" coordsize="21600,21600" o:spt="202" path="m,l,21600r21600,l21600,xe">
-                <v:stroke joinstyle="miter"/>
-                <v:path gradientshapeok="t" o:connecttype="rect"/>
-              </v:shapetype>
-              <v:shape id="_x0000_s1028" type="#_x0000_t202" style="position:absolute;margin-left:19.4pt;margin-top:267.15pt;width:438.65pt;height:166.2pt;z-index:251663360;visibility:visible;mso-wrap-style:square;mso-width-percent:0;mso-height-percent:0;mso-wrap-distance-left:9pt;mso-wrap-distance-top:3.6pt;mso-wrap-distance-right:9pt;mso-wrap-distance-bottom:3.6pt;mso-position-horizontal:absolute;mso-position-horizontal-relative:text;mso-position-vertical:absolute;mso-position-vertical-relative:text;mso-width-percent:0;mso-height-percent:0;mso-width-relative:margin;mso-height-relative:margin;v-text-anchor:top" o:gfxdata="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" filled="f" stroked="f">
-                <v:textbox>
-                  <w:txbxContent>
-                    <w:p>
-                      <w:pPr>
-                        <w:spacing w:after="0" w:line="240" w:lineRule="auto"/>
-                        <w:rPr>
-                          <w:rFonts w:ascii="Consolas" w:hAnsi="Consolas"/>
-                        </w:rPr>
-                      </w:pPr>
-                      <w:proofErr w:type="spellStart"/>
-                      <w:r>
-                        <w:rPr>
-                          <w:rFonts w:ascii="Consolas" w:hAnsi="Consolas"/>
-                        </w:rPr>
-                        <w:t>model_year</w:t>
-                      </w:r>
-                      <w:proofErr w:type="spellEnd"/>
-                      <w:r>
-                        <w:rPr>
-                          <w:rFonts w:ascii="Consolas" w:hAnsi="Consolas"/>
-                        </w:rPr>
-                        <w:t xml:space="preserve"> &lt;- </w:t>
-                      </w:r>
-                      <w:proofErr w:type="gramStart"/>
-                      <w:r>
-                        <w:rPr>
-                          <w:rFonts w:ascii="Consolas" w:hAnsi="Consolas"/>
-                        </w:rPr>
-                        <w:t>gam(</w:t>
-                      </w:r>
-                      <w:proofErr w:type="gramEnd"/>
-                      <w:r>
-                        <w:rPr>
-                          <w:rFonts w:ascii="Consolas" w:hAnsi="Consolas"/>
-                        </w:rPr>
-                        <w:t xml:space="preserve">detections ~ </w:t>
-                      </w:r>
-                      <w:proofErr w:type="gramStart"/>
-                      <w:r>
-                        <w:rPr>
-                          <w:rFonts w:ascii="Consolas" w:hAnsi="Consolas"/>
-                        </w:rPr>
-                        <w:t>s(</w:t>
-                      </w:r>
-                      <w:proofErr w:type="spellStart"/>
-                      <w:proofErr w:type="gramEnd"/>
-                      <w:r>
-                        <w:rPr>
-                          <w:rFonts w:ascii="Consolas" w:hAnsi="Consolas"/>
-                        </w:rPr>
-                        <w:t>yday</w:t>
-                      </w:r>
-                      <w:proofErr w:type="spellEnd"/>
-                      <w:r>
-                        <w:rPr>
-                          <w:rFonts w:ascii="Consolas" w:hAnsi="Consolas"/>
-                        </w:rPr>
-                        <w:t xml:space="preserve">, bs = "cc", by = year) + </w:t>
-                      </w:r>
-                    </w:p>
-                    <w:p>
-                      <w:pPr>
-                        <w:spacing w:after="0" w:line="240" w:lineRule="auto"/>
-                        <w:rPr>
-                          <w:rFonts w:ascii="Consolas" w:hAnsi="Consolas"/>
-                        </w:rPr>
-                      </w:pPr>
-                      <w:r>
-                        <w:rPr>
-                          <w:rFonts w:ascii="Consolas" w:hAnsi="Consolas"/>
-                        </w:rPr>
-                        <w:t xml:space="preserve">                               </w:t>
-                      </w:r>
-                      <w:proofErr w:type="gramStart"/>
-                      <w:r>
-                        <w:rPr>
-                          <w:rFonts w:ascii="Consolas" w:hAnsi="Consolas"/>
-                        </w:rPr>
-                        <w:t>s(</w:t>
-                      </w:r>
-                      <w:proofErr w:type="spellStart"/>
-                      <w:proofErr w:type="gramEnd"/>
-                      <w:r>
-                        <w:rPr>
-                          <w:rFonts w:ascii="Consolas" w:hAnsi="Consolas"/>
-                        </w:rPr>
-                        <w:t>year_</w:t>
-                      </w:r>
-                      <w:r>
-                        <w:rPr>
-                          <w:rFonts w:ascii="Consolas" w:hAnsi="Consolas"/>
-                        </w:rPr>
-                        <w:t>site</w:t>
-                      </w:r>
-                      <w:proofErr w:type="spellEnd"/>
-                      <w:r>
-                        <w:rPr>
-                          <w:rFonts w:ascii="Consolas" w:hAnsi="Consolas"/>
-                        </w:rPr>
-                        <w:t>, bs = "re"),</w:t>
-                      </w:r>
-                      <w:r>
-                        <w:rPr>
-                          <w:rFonts w:ascii="Consolas" w:hAnsi="Consolas"/>
-                        </w:rPr>
-                        <w:t xml:space="preserve"> </w:t>
-                      </w:r>
-                    </w:p>
-                    <w:p>
-                      <w:pPr>
-                        <w:spacing w:after="0" w:line="240" w:lineRule="auto"/>
-                        <w:rPr>
-                          <w:rFonts w:ascii="Consolas" w:hAnsi="Consolas"/>
-                        </w:rPr>
-                      </w:pPr>
-                      <w:r>
-                        <w:rPr>
-                          <w:rFonts w:ascii="Consolas" w:hAnsi="Consolas"/>
-                        </w:rPr>
-                        <w:t xml:space="preserve">                  </w:t>
-                      </w:r>
-                      <w:r>
-                        <w:rPr>
-                          <w:rFonts w:ascii="Consolas" w:hAnsi="Consolas"/>
-                        </w:rPr>
-                        <w:t xml:space="preserve">family = </w:t>
-                      </w:r>
-                      <w:proofErr w:type="spellStart"/>
-                      <w:proofErr w:type="gramStart"/>
-                      <w:r>
-                        <w:rPr>
-                          <w:rFonts w:ascii="Consolas" w:hAnsi="Consolas"/>
-                        </w:rPr>
-                        <w:t>nb</w:t>
-                      </w:r>
-                      <w:proofErr w:type="spellEnd"/>
-                      <w:r>
-                        <w:rPr>
-                          <w:rFonts w:ascii="Consolas" w:hAnsi="Consolas"/>
-                        </w:rPr>
-                        <w:t>(</w:t>
-                      </w:r>
-                      <w:proofErr w:type="gramEnd"/>
-                      <w:r>
-                        <w:rPr>
-                          <w:rFonts w:ascii="Consolas" w:hAnsi="Consolas"/>
-                        </w:rPr>
-                        <w:t xml:space="preserve">), </w:t>
-                      </w:r>
-                    </w:p>
-                    <w:p>
-                      <w:pPr>
-                        <w:spacing w:after="0" w:line="240" w:lineRule="auto"/>
-                        <w:rPr>
-                          <w:rFonts w:ascii="Consolas" w:hAnsi="Consolas"/>
-                        </w:rPr>
-                      </w:pPr>
-                      <w:r>
-                        <w:rPr>
-                          <w:rFonts w:ascii="Consolas" w:hAnsi="Consolas"/>
-                        </w:rPr>
-                        <w:t xml:space="preserve">                  </w:t>
-                      </w:r>
-                      <w:r>
-                        <w:rPr>
-                          <w:rFonts w:ascii="Consolas" w:hAnsi="Consolas"/>
-                        </w:rPr>
-                        <w:t xml:space="preserve">data = data, </w:t>
-                      </w:r>
-                    </w:p>
-                    <w:p>
-                      <w:pPr>
-                        <w:spacing w:after="0" w:line="240" w:lineRule="auto"/>
-                        <w:rPr>
-                          <w:rFonts w:ascii="Consolas" w:hAnsi="Consolas"/>
-                        </w:rPr>
-                      </w:pPr>
-                      <w:r>
-                        <w:rPr>
-                          <w:rFonts w:ascii="Consolas" w:hAnsi="Consolas"/>
-                        </w:rPr>
-                        <w:t xml:space="preserve">                  </w:t>
-                      </w:r>
-                      <w:r>
-                        <w:rPr>
-                          <w:rFonts w:ascii="Consolas" w:hAnsi="Consolas"/>
-                        </w:rPr>
-                        <w:t>method = "REML")</w:t>
-                      </w:r>
-                    </w:p>
-                    <w:p>
-                      <w:pPr>
-                        <w:spacing w:after="0" w:line="240" w:lineRule="auto"/>
-                        <w:rPr>
-                          <w:rFonts w:ascii="Consolas" w:hAnsi="Consolas"/>
-                        </w:rPr>
-                      </w:pPr>
-                    </w:p>
-                    <w:p>
-                      <w:pPr>
-                        <w:spacing w:after="0" w:line="240" w:lineRule="auto"/>
-                        <w:rPr>
-                          <w:rFonts w:ascii="Consolas" w:hAnsi="Consolas"/>
-                        </w:rPr>
-                      </w:pPr>
-                      <w:proofErr w:type="spellStart"/>
-                      <w:r>
-                        <w:rPr>
-                          <w:rFonts w:ascii="Consolas" w:hAnsi="Consolas"/>
-                        </w:rPr>
-                        <w:t>model_general</w:t>
-                      </w:r>
-                      <w:proofErr w:type="spellEnd"/>
-                      <w:r>
-                        <w:rPr>
-                          <w:rFonts w:ascii="Consolas" w:hAnsi="Consolas"/>
-                        </w:rPr>
-                        <w:t xml:space="preserve"> &lt;- </w:t>
-                      </w:r>
-                      <w:proofErr w:type="gramStart"/>
-                      <w:r>
-                        <w:rPr>
-                          <w:rFonts w:ascii="Consolas" w:hAnsi="Consolas"/>
-                        </w:rPr>
-                        <w:t>gam(</w:t>
-                      </w:r>
-                      <w:proofErr w:type="gramEnd"/>
-                      <w:r>
-                        <w:rPr>
-                          <w:rFonts w:ascii="Consolas" w:hAnsi="Consolas"/>
-                        </w:rPr>
-                        <w:t xml:space="preserve">detections ~ </w:t>
-                      </w:r>
-                      <w:proofErr w:type="gramStart"/>
-                      <w:r>
-                        <w:rPr>
-                          <w:rFonts w:ascii="Consolas" w:hAnsi="Consolas"/>
-                        </w:rPr>
-                        <w:t>s(</w:t>
-                      </w:r>
-                      <w:proofErr w:type="spellStart"/>
-                      <w:proofErr w:type="gramEnd"/>
-                      <w:r>
-                        <w:rPr>
-                          <w:rFonts w:ascii="Consolas" w:hAnsi="Consolas"/>
-                        </w:rPr>
-                        <w:t>yday</w:t>
-                      </w:r>
-                      <w:proofErr w:type="spellEnd"/>
-                      <w:r>
-                        <w:rPr>
-                          <w:rFonts w:ascii="Consolas" w:hAnsi="Consolas"/>
-                        </w:rPr>
-                        <w:t xml:space="preserve">, bs = "cc") + </w:t>
-                      </w:r>
-                    </w:p>
-                    <w:p>
-                      <w:pPr>
-                        <w:spacing w:after="0" w:line="240" w:lineRule="auto"/>
-                        <w:rPr>
-                          <w:rFonts w:ascii="Consolas" w:hAnsi="Consolas"/>
-                        </w:rPr>
-                      </w:pPr>
-                      <w:r>
-                        <w:rPr>
-                          <w:rFonts w:ascii="Consolas" w:hAnsi="Consolas"/>
-                        </w:rPr>
-                        <w:t xml:space="preserve">                                  </w:t>
-                      </w:r>
-                      <w:proofErr w:type="gramStart"/>
-                      <w:r>
-                        <w:rPr>
-                          <w:rFonts w:ascii="Consolas" w:hAnsi="Consolas"/>
-                        </w:rPr>
-                        <w:t>s(</w:t>
-                      </w:r>
-                      <w:proofErr w:type="spellStart"/>
-                      <w:proofErr w:type="gramEnd"/>
-                      <w:r>
-                        <w:rPr>
-                          <w:rFonts w:ascii="Consolas" w:hAnsi="Consolas"/>
-                        </w:rPr>
-                        <w:t>year_</w:t>
-                      </w:r>
-                      <w:r>
-                        <w:rPr>
-                          <w:rFonts w:ascii="Consolas" w:hAnsi="Consolas"/>
-                        </w:rPr>
-                        <w:t>site</w:t>
-                      </w:r>
-                      <w:proofErr w:type="spellEnd"/>
-                      <w:r>
-                        <w:rPr>
-                          <w:rFonts w:ascii="Consolas" w:hAnsi="Consolas"/>
-                        </w:rPr>
-                        <w:t>, bs = "re"),</w:t>
-                      </w:r>
-                      <w:r>
-                        <w:rPr>
-                          <w:rFonts w:ascii="Consolas" w:hAnsi="Consolas"/>
-                        </w:rPr>
-                        <w:t xml:space="preserve"> </w:t>
-                      </w:r>
-                    </w:p>
-                    <w:p>
-                      <w:pPr>
-                        <w:spacing w:after="0" w:line="240" w:lineRule="auto"/>
-                        <w:rPr>
-                          <w:rFonts w:ascii="Consolas" w:hAnsi="Consolas"/>
-                        </w:rPr>
-                      </w:pPr>
-                      <w:r>
-                        <w:rPr>
-                          <w:rFonts w:ascii="Consolas" w:hAnsi="Consolas"/>
-                        </w:rPr>
-                        <w:t xml:space="preserve">                     </w:t>
-                      </w:r>
-                      <w:r>
-                        <w:rPr>
-                          <w:rFonts w:ascii="Consolas" w:hAnsi="Consolas"/>
-                        </w:rPr>
-                        <w:t xml:space="preserve">family = </w:t>
-                      </w:r>
-                      <w:proofErr w:type="spellStart"/>
-                      <w:proofErr w:type="gramStart"/>
-                      <w:r>
-                        <w:rPr>
-                          <w:rFonts w:ascii="Consolas" w:hAnsi="Consolas"/>
-                        </w:rPr>
-                        <w:t>nb</w:t>
-                      </w:r>
-                      <w:proofErr w:type="spellEnd"/>
-                      <w:r>
-                        <w:rPr>
-                          <w:rFonts w:ascii="Consolas" w:hAnsi="Consolas"/>
-                        </w:rPr>
-                        <w:t>(</w:t>
-                      </w:r>
-                      <w:proofErr w:type="gramEnd"/>
-                      <w:r>
-                        <w:rPr>
-                          <w:rFonts w:ascii="Consolas" w:hAnsi="Consolas"/>
-                        </w:rPr>
-                        <w:t>),</w:t>
-                      </w:r>
-                    </w:p>
-                    <w:p>
-                      <w:pPr>
-                        <w:spacing w:after="0" w:line="240" w:lineRule="auto"/>
-                        <w:rPr>
-                          <w:rFonts w:ascii="Consolas" w:hAnsi="Consolas"/>
-                        </w:rPr>
-                      </w:pPr>
-                      <w:r>
-                        <w:rPr>
-                          <w:rFonts w:ascii="Consolas" w:hAnsi="Consolas"/>
-                        </w:rPr>
-                        <w:t xml:space="preserve">                     </w:t>
-                      </w:r>
-                      <w:r>
-                        <w:rPr>
-                          <w:rFonts w:ascii="Consolas" w:hAnsi="Consolas"/>
-                        </w:rPr>
-                        <w:t xml:space="preserve">data = data, </w:t>
-                      </w:r>
-                    </w:p>
-                    <w:p>
-                      <w:pPr>
-                        <w:spacing w:after="0" w:line="240" w:lineRule="auto"/>
-                        <w:rPr>
-                          <w:rFonts w:ascii="Consolas" w:hAnsi="Consolas"/>
-                        </w:rPr>
-                      </w:pPr>
-                      <w:r>
-                        <w:rPr>
-                          <w:rFonts w:ascii="Consolas" w:hAnsi="Consolas"/>
-                        </w:rPr>
-                        <w:t xml:space="preserve">                     </w:t>
-                      </w:r>
-                      <w:r>
-                        <w:rPr>
-                          <w:rFonts w:ascii="Consolas" w:hAnsi="Consolas"/>
-                        </w:rPr>
-                        <w:t>method = "REML")</w:t>
-                      </w:r>
-                    </w:p>
-                    <w:p/>
-                  </w:txbxContent>
-                </v:textbox>
-                <w10:wrap type="topAndBottom"/>
-              </v:shape>
-            </w:pict>
-          </mc:Fallback>
-        </mc:AlternateContent>
-      </w:r>
-      <w:r>
-        <w:t>W</w:t>
-      </w:r>
-      <w:r>
-        <w:t>e used a Generalized Additive Model (GAM), which is well suited for modeling nonlinear and potentially cyclic patterns, such as seasonal variation across the breeding period. Using the qualified ARUs (</w:t>
-      </w:r>
-      <w:r>
-        <w:rPr>
-          <w:color w:val="EE0000"/>
-        </w:rPr>
-        <w:t xml:space="preserve">Fig. </w:t>
-      </w:r>
-      <w:proofErr w:type="spellStart"/>
-      <w:r>
-        <w:rPr>
-          <w:color w:val="EE0000"/>
-        </w:rPr>
-        <w:t>aru_proportion</w:t>
-      </w:r>
-      <w:proofErr w:type="spellEnd"/>
-      <w:r>
-        <w:t xml:space="preserve">), daily detection counts were extracted as the response variable, with Julian day as the predictor. To account for repeated measures and site-specific variation, we included site as a random effect, while allowing the seasonal pattern (smooth function of Julian day) to vary by year. This model structure assumes that the expected number of detections changes smoothly over the breeding season, with distinct seasonal patterns for each year, while accounting for random differences in baseline detection rates among sites. The number of detections was modeled as a negative binomial count process to accommodate overdispersion in the data. Models were fitted using the </w:t>
+        <w:t>and complexity. The top-performing model was then refitted using restricted maximum likelihood (REML) for stable smoothing parameter estimation and final inference.</w:t>
+      </w:r>
+      <w:r>
+        <w:rPr>
+          <w:rFonts w:eastAsiaTheme="majorEastAsia" w:cstheme="majorBidi"/>
+          <w:i/>
+        </w:rPr>
+        <w:br w:type="page"/>
+      </w:r>
+    </w:p>
+    <w:p>
+      <w:pPr>
+        <w:pStyle w:val="Heading2"/>
+      </w:pPr>
+      <w:r>
+        <w:lastRenderedPageBreak/>
+        <w:t>Modelling</w:t>
+      </w:r>
+      <w:r>
+        <w:t xml:space="preserve"> for spatial pattern</w:t>
+      </w:r>
+      <w:r>
+        <w:t xml:space="preserve"> </w:t>
+      </w:r>
+      <w:r>
+        <w:t>– occupancy modelling</w:t>
+      </w:r>
+    </w:p>
+    <w:p>
+      <w:pPr>
+        <w:rPr>
+          <w:color w:val="00B0F0"/>
+        </w:rPr>
+      </w:pPr>
+      <w:r>
+        <w:rPr>
+          <w:rFonts w:hint="eastAsia"/>
+          <w:color w:val="00B0F0"/>
+        </w:rPr>
+        <w:t>We used all data available from our study site (Fig. XYZ) without filtering. We selected the use of occupancy modelling given their assumptions: XYZ (?)</w:t>
+      </w:r>
+    </w:p>
+    <w:p>
+      <w:pPr>
+        <w:rPr>
+          <w:color w:val="00B0F0"/>
+        </w:rPr>
+      </w:pPr>
+    </w:p>
+    <w:p>
+      <w:pPr>
+        <w:rPr>
+          <w:color w:val="00B0F0"/>
+        </w:rPr>
+      </w:pPr>
+      <w:r>
+        <w:rPr>
+          <w:color w:val="00B0F0"/>
+        </w:rPr>
+        <w:t xml:space="preserve">Occupancy modelling with LiDAR covariates. Try to identify whether </w:t>
+      </w:r>
+      <w:proofErr w:type="gramStart"/>
+      <w:r>
+        <w:rPr>
+          <w:color w:val="00B0F0"/>
+        </w:rPr>
+        <w:t>the spatial</w:t>
+      </w:r>
+      <w:proofErr w:type="gramEnd"/>
+      <w:r>
+        <w:rPr>
+          <w:color w:val="00B0F0"/>
+        </w:rPr>
+        <w:t xml:space="preserve"> variation </w:t>
+      </w:r>
+      <w:proofErr w:type="gramStart"/>
+      <w:r>
+        <w:rPr>
+          <w:color w:val="00B0F0"/>
+        </w:rPr>
+        <w:t>change</w:t>
+      </w:r>
+      <w:proofErr w:type="gramEnd"/>
+      <w:r>
+        <w:rPr>
+          <w:color w:val="00B0F0"/>
+        </w:rPr>
+        <w:t xml:space="preserve"> due to </w:t>
+      </w:r>
+      <w:proofErr w:type="gramStart"/>
+      <w:r>
+        <w:rPr>
+          <w:color w:val="00B0F0"/>
+        </w:rPr>
+        <w:t>the environmental</w:t>
+      </w:r>
+      <w:proofErr w:type="gramEnd"/>
+      <w:r>
+        <w:rPr>
+          <w:color w:val="00B0F0"/>
+        </w:rPr>
+        <w:t xml:space="preserve"> variation</w:t>
+      </w:r>
+      <w:r>
+        <w:rPr>
+          <w:color w:val="00B0F0"/>
+        </w:rPr>
+        <w:t xml:space="preserve">. </w:t>
+      </w:r>
+    </w:p>
+    <w:p>
+      <w:pPr>
+        <w:rPr>
+          <w:color w:val="00B0F0"/>
+        </w:rPr>
+      </w:pPr>
+      <w:r>
+        <w:rPr>
+          <w:color w:val="00B0F0"/>
+        </w:rPr>
+        <w:t>Use data from all sites (no filtering out low detection data</w:t>
+      </w:r>
+      <w:proofErr w:type="gramStart"/>
+      <w:r>
+        <w:rPr>
+          <w:color w:val="00B0F0"/>
+        </w:rPr>
+        <w:t>), but</w:t>
+      </w:r>
+      <w:proofErr w:type="gramEnd"/>
+      <w:r>
+        <w:rPr>
+          <w:color w:val="00B0F0"/>
+        </w:rPr>
+        <w:t xml:space="preserve"> need to use the result from the temporal pattern to identify the breeding season (?), or use temporal covariate to account for the temporal </w:t>
       </w:r>
       <w:proofErr w:type="spellStart"/>
       <w:proofErr w:type="gramStart"/>
       <w:r>
         <w:rPr>
+          <w:color w:val="00B0F0"/>
+        </w:rPr>
+        <w:t>variation.Use</w:t>
+      </w:r>
+      <w:proofErr w:type="spellEnd"/>
+      <w:proofErr w:type="gramEnd"/>
+      <w:r>
+        <w:rPr>
+          <w:color w:val="00B0F0"/>
+        </w:rPr>
+        <w:t xml:space="preserve"> grouping to get the detection matrix. </w:t>
+      </w:r>
+    </w:p>
+    <w:p>
+      <w:r>
+        <w:rPr>
+          <w:rFonts w:eastAsiaTheme="majorEastAsia" w:cstheme="majorBidi"/>
           <w:i/>
-          <w:iCs/>
-        </w:rPr>
-        <w:t>mgcv</w:t>
-      </w:r>
-      <w:proofErr w:type="spellEnd"/>
-      <w:r>
-        <w:rPr>
-          <w:i/>
-          <w:iCs/>
-        </w:rPr>
-        <w:t>::gam(</w:t>
+        </w:rPr>
+        <w:br w:type="page"/>
+      </w:r>
+    </w:p>
+    <w:p>
+      <w:pPr>
+        <w:pStyle w:val="Heading1"/>
+      </w:pPr>
+      <w:r>
+        <w:lastRenderedPageBreak/>
+        <w:t>Results</w:t>
+      </w:r>
+    </w:p>
+    <w:p>
+      <w:pPr>
+        <w:pStyle w:val="Heading2"/>
+        <w:rPr>
+          <w:rFonts w:hint="eastAsia"/>
+        </w:rPr>
+      </w:pPr>
+      <w:r>
+        <w:t xml:space="preserve">Temporal pattern </w:t>
+      </w:r>
+    </w:p>
+    <w:p>
+      <w:pPr>
+        <w:rPr>
+          <w:rFonts w:hint="eastAsia"/>
+        </w:rPr>
+      </w:pPr>
+      <w:r>
+        <w:t>Upon viewing the raw distribution of the detections across the day of the year (Fig. XYZ), we found that the activity pattern, such as the time of peak singing activity and the shape of the pattern, changes between years, and that the sites has different patterns – both showing the needs of accounting for year and sites, by potentially adding site and year as random variables, when investigating the patterns.</w:t>
+      </w:r>
+    </w:p>
+    <w:p/>
+    <w:p>
+      <w:r>
+        <w:rPr>
+          <w:noProof/>
+        </w:rPr>
+        <w:drawing>
+          <wp:inline distT="0" distB="0" distL="0" distR="0" wp14:anchorId="03ACCDA5" wp14:editId="0B1BBC55">
+            <wp:extent cx="5943600" cy="2969895"/>
+            <wp:effectExtent l="0" t="0" r="0" b="1905"/>
+            <wp:docPr id="1120892891" name="Picture 4" descr="A graph of a graph of a number of data&#10;&#10;AI-generated content may be incorrect."/>
+            <wp:cNvGraphicFramePr>
+              <a:graphicFrameLocks xmlns:a="http://schemas.openxmlformats.org/drawingml/2006/main" noChangeAspect="1"/>
+            </wp:cNvGraphicFramePr>
+            <a:graphic xmlns:a="http://schemas.openxmlformats.org/drawingml/2006/main">
+              <a:graphicData uri="http://schemas.openxmlformats.org/drawingml/2006/picture">
+                <pic:pic xmlns:pic="http://schemas.openxmlformats.org/drawingml/2006/picture">
+                  <pic:nvPicPr>
+                    <pic:cNvPr id="1120892891" name="Picture 4" descr="A graph of a graph of a number of data&#10;&#10;AI-generated content may be incorrect."/>
+                    <pic:cNvPicPr>
+                      <a:picLocks noChangeAspect="1" noChangeArrowheads="1"/>
+                    </pic:cNvPicPr>
+                  </pic:nvPicPr>
+                  <pic:blipFill>
+                    <a:blip r:embed="rId14" cstate="print">
+                      <a:extLst>
+                        <a:ext uri="{28A0092B-C50C-407E-A947-70E740481C1C}">
+                          <a14:useLocalDpi xmlns:a14="http://schemas.microsoft.com/office/drawing/2010/main" val="0"/>
+                        </a:ext>
+                      </a:extLst>
+                    </a:blip>
+                    <a:srcRect/>
+                    <a:stretch>
+                      <a:fillRect/>
+                    </a:stretch>
+                  </pic:blipFill>
+                  <pic:spPr bwMode="auto">
+                    <a:xfrm>
+                      <a:off x="0" y="0"/>
+                      <a:ext cx="5943600" cy="2969895"/>
+                    </a:xfrm>
+                    <a:prstGeom prst="rect">
+                      <a:avLst/>
+                    </a:prstGeom>
+                    <a:noFill/>
+                    <a:ln>
+                      <a:noFill/>
+                    </a:ln>
+                  </pic:spPr>
+                </pic:pic>
+              </a:graphicData>
+            </a:graphic>
+          </wp:inline>
+        </w:drawing>
+      </w:r>
+    </w:p>
+    <w:p/>
+    <w:p>
+      <w:pPr>
+        <w:rPr>
+          <w:lang w:val="en-CA"/>
+        </w:rPr>
+      </w:pPr>
+      <w:proofErr w:type="gramStart"/>
+      <w:r>
+        <w:rPr>
+          <w:lang w:val="en-CA"/>
+        </w:rPr>
+        <w:t>  Lower</w:t>
       </w:r>
       <w:proofErr w:type="gramEnd"/>
       <w:r>
         <w:rPr>
-          <w:i/>
-          <w:iCs/>
-        </w:rPr>
-        <w:t>)</w:t>
-      </w:r>
-      <w:r>
-        <w:t xml:space="preserve"> function in R (Wood, 2017), with restricted maximum likelihood (REML) estimation. The final model formulations were:</w:t>
+          <w:lang w:val="en-CA"/>
+        </w:rPr>
+        <w:t xml:space="preserve"> AIC is better.</w:t>
+      </w:r>
+    </w:p>
+    <w:p>
+      <w:pPr>
+        <w:rPr>
+          <w:lang w:val="en-CA"/>
+        </w:rPr>
+      </w:pPr>
+      <w:proofErr w:type="gramStart"/>
+      <w:r>
+        <w:rPr>
+          <w:lang w:val="en-CA"/>
+        </w:rPr>
+        <w:t xml:space="preserve">  </w:t>
+      </w:r>
+      <w:r>
+        <w:rPr>
+          <w:b/>
+          <w:bCs/>
+          <w:lang w:val="en-CA"/>
+        </w:rPr>
+        <w:t>Δ</w:t>
+      </w:r>
+      <w:proofErr w:type="gramEnd"/>
+      <w:r>
+        <w:rPr>
+          <w:b/>
+          <w:bCs/>
+          <w:lang w:val="en-CA"/>
+        </w:rPr>
+        <w:t>AIC rule of thumb:</w:t>
+      </w:r>
+      <w:r>
+        <w:rPr>
+          <w:lang w:val="en-CA"/>
+        </w:rPr>
+        <w:t xml:space="preserve"> models within </w:t>
+      </w:r>
+      <w:r>
+        <w:rPr>
+          <w:b/>
+          <w:bCs/>
+          <w:lang w:val="en-CA"/>
+        </w:rPr>
+        <w:t>2 units</w:t>
+      </w:r>
+      <w:r>
+        <w:rPr>
+          <w:lang w:val="en-CA"/>
+        </w:rPr>
+        <w:t xml:space="preserve"> are roughly equivalent; models &gt; 4–7 units worse are substantially worse.</w:t>
+      </w:r>
+    </w:p>
+    <w:p>
+      <w:r>
+        <w:t xml:space="preserve">So </w:t>
+      </w:r>
+      <w:r>
+        <w:rPr>
+          <w:b/>
+          <w:bCs/>
+        </w:rPr>
+        <w:t>m4 or m6</w:t>
+      </w:r>
+      <w:r>
+        <w:t xml:space="preserve"> are the top candidates.</w:t>
       </w:r>
     </w:p>
     <w:p/>
     <w:p>
-      <w:r>
-        <w:t>The</w:t>
-      </w:r>
-      <w:r>
-        <w:t xml:space="preserve"> </w:t>
-      </w:r>
-      <w:proofErr w:type="spellStart"/>
-      <w:r>
-        <w:rPr>
-          <w:i/>
-          <w:iCs/>
-        </w:rPr>
-        <w:t>model_year</w:t>
-      </w:r>
-      <w:proofErr w:type="spellEnd"/>
-      <w:r>
-        <w:t xml:space="preserve"> model</w:t>
-      </w:r>
-      <w:r>
-        <w:t xml:space="preserve"> </w:t>
-      </w:r>
-      <w:r>
-        <w:t>could generate</w:t>
-      </w:r>
-      <w:r>
-        <w:t xml:space="preserve"> smooth seasonal activity curves for each year individually</w:t>
-      </w:r>
-      <w:r>
-        <w:t xml:space="preserve"> </w:t>
-      </w:r>
-      <w:r>
-        <w:t xml:space="preserve">given that year was put as the circular term in the model, </w:t>
-      </w:r>
-      <w:r>
-        <w:t xml:space="preserve">and </w:t>
-      </w:r>
-      <w:r>
-        <w:t xml:space="preserve">the </w:t>
-      </w:r>
-      <w:proofErr w:type="spellStart"/>
-      <w:r>
-        <w:rPr>
-          <w:i/>
-          <w:iCs/>
-        </w:rPr>
-        <w:t>model_general</w:t>
-      </w:r>
-      <w:proofErr w:type="spellEnd"/>
-      <w:r>
-        <w:t xml:space="preserve"> model can produce </w:t>
-      </w:r>
-      <w:r>
-        <w:t>overall curve representing the general seasonal pattern across all sites.</w:t>
-      </w:r>
+      <w:pPr>
+        <w:rPr>
+          <w:lang w:val="en-CA"/>
+        </w:rPr>
+      </w:pPr>
+      <w:r>
+        <w:t>Often, the simpler model (m4) is preferred unless you have a strong biological reason to allow year-specific shapes.</w:t>
+      </w:r>
+    </w:p>
+    <w:p>
+      <w:pPr>
+        <w:rPr>
+          <w:lang w:val="en-CA"/>
+        </w:rPr>
+      </w:pPr>
+    </w:p>
+    <w:p>
+      <w:pPr>
+        <w:rPr>
+          <w:rFonts w:hint="eastAsia"/>
+        </w:rPr>
+      </w:pPr>
     </w:p>
     <w:p/>
     <w:p/>
-    <w:p>
-      <w:pPr>
-        <w:rPr>
-          <w:rFonts w:eastAsiaTheme="majorEastAsia" w:cstheme="majorBidi"/>
-          <w:i/>
-        </w:rPr>
-      </w:pPr>
-      <w:r>
-        <w:rPr>
-          <w:rFonts w:eastAsiaTheme="majorEastAsia" w:cstheme="majorBidi"/>
-          <w:i/>
-        </w:rPr>
-        <w:br w:type="page"/>
-      </w:r>
-    </w:p>
-    <w:p>
-      <w:pPr>
-        <w:pStyle w:val="Heading2"/>
-      </w:pPr>
-      <w:r>
-        <w:lastRenderedPageBreak/>
-        <w:t>Modelling</w:t>
-      </w:r>
-      <w:r>
-        <w:t xml:space="preserve"> for spatial pattern</w:t>
+    <w:p/>
+    <w:p>
+      <w:r>
+        <w:t>The negative binomial GAM revealed clear seasonal patterns in OSFL vocal activity</w:t>
+      </w:r>
+      <w:r>
+        <w:t xml:space="preserve"> (</w:t>
+      </w:r>
+      <w:r>
+        <w:rPr>
+          <w:color w:val="EE0000"/>
+        </w:rPr>
+        <w:t>Fig. XYZ</w:t>
+      </w:r>
+      <w:r>
+        <w:t>)</w:t>
+      </w:r>
+      <w:r>
+        <w:t xml:space="preserve">. Smooth terms for Julian day were all highly significant, showing the strong seasonal patterns of OSFL detections. Random site effects were also significant, indicating considerable variation in baseline detection rates among </w:t>
+      </w:r>
+      <w:r>
+        <w:t>sites</w:t>
+      </w:r>
+      <w:r>
+        <w:t>. The model explained 35.2% of the deviance, capturing the overall temporal pattern of OSFL vocal activity across the three years.</w:t>
       </w:r>
       <w:r>
         <w:t xml:space="preserve"> </w:t>
       </w:r>
-      <w:r>
-        <w:t>– occupancy modelling</w:t>
-      </w:r>
-    </w:p>
-    <w:p>
-      <w:pPr>
-        <w:rPr>
-          <w:color w:val="00B0F0"/>
-        </w:rPr>
-      </w:pPr>
-      <w:r>
-        <w:rPr>
-          <w:rFonts w:hint="eastAsia"/>
-          <w:color w:val="00B0F0"/>
-        </w:rPr>
-        <w:t>We used all data available from our study site (Fig. XYZ) without filtering. We selected the use of occupancy modelling given their assumptions: XYZ (?)</w:t>
-      </w:r>
-    </w:p>
-    <w:p>
-      <w:pPr>
-        <w:rPr>
-          <w:color w:val="00B0F0"/>
-        </w:rPr>
-      </w:pPr>
-    </w:p>
-    <w:p>
-      <w:pPr>
-        <w:rPr>
-          <w:color w:val="00B0F0"/>
-        </w:rPr>
-      </w:pPr>
-      <w:r>
-        <w:rPr>
-          <w:color w:val="00B0F0"/>
-        </w:rPr>
-        <w:t xml:space="preserve">Occupancy modelling with LiDAR covariates. Try to identify whether </w:t>
-      </w:r>
-      <w:proofErr w:type="gramStart"/>
-      <w:r>
-        <w:rPr>
-          <w:color w:val="00B0F0"/>
-        </w:rPr>
-        <w:t>the spatial</w:t>
-      </w:r>
-      <w:proofErr w:type="gramEnd"/>
-      <w:r>
-        <w:rPr>
-          <w:color w:val="00B0F0"/>
-        </w:rPr>
-        <w:t xml:space="preserve"> variation </w:t>
-      </w:r>
-      <w:proofErr w:type="gramStart"/>
-      <w:r>
-        <w:rPr>
-          <w:color w:val="00B0F0"/>
-        </w:rPr>
-        <w:t>change</w:t>
-      </w:r>
-      <w:proofErr w:type="gramEnd"/>
-      <w:r>
-        <w:rPr>
-          <w:color w:val="00B0F0"/>
-        </w:rPr>
-        <w:t xml:space="preserve"> due to </w:t>
-      </w:r>
-      <w:proofErr w:type="gramStart"/>
-      <w:r>
-        <w:rPr>
-          <w:color w:val="00B0F0"/>
-        </w:rPr>
-        <w:t>the environmental</w:t>
-      </w:r>
-      <w:proofErr w:type="gramEnd"/>
-      <w:r>
-        <w:rPr>
-          <w:color w:val="00B0F0"/>
-        </w:rPr>
-        <w:t xml:space="preserve"> variation</w:t>
-      </w:r>
-      <w:r>
-        <w:rPr>
-          <w:color w:val="00B0F0"/>
-        </w:rPr>
-        <w:t xml:space="preserve">. </w:t>
-      </w:r>
-    </w:p>
-    <w:p>
-      <w:pPr>
-        <w:rPr>
-          <w:color w:val="00B0F0"/>
-        </w:rPr>
-      </w:pPr>
-      <w:r>
-        <w:rPr>
-          <w:color w:val="00B0F0"/>
-        </w:rPr>
-        <w:t>Use data from all sites (no filtering out low detection data</w:t>
-      </w:r>
-      <w:proofErr w:type="gramStart"/>
-      <w:r>
-        <w:rPr>
-          <w:color w:val="00B0F0"/>
-        </w:rPr>
-        <w:t>), but</w:t>
-      </w:r>
-      <w:proofErr w:type="gramEnd"/>
-      <w:r>
-        <w:rPr>
-          <w:color w:val="00B0F0"/>
-        </w:rPr>
-        <w:t xml:space="preserve"> need to use the result from the temporal pattern to identify the breeding season (?), or use temporal covariate to account for the temporal </w:t>
-      </w:r>
-      <w:proofErr w:type="spellStart"/>
-      <w:proofErr w:type="gramStart"/>
-      <w:r>
-        <w:rPr>
-          <w:color w:val="00B0F0"/>
-        </w:rPr>
-        <w:t>variation.Use</w:t>
-      </w:r>
-      <w:proofErr w:type="spellEnd"/>
-      <w:proofErr w:type="gramEnd"/>
-      <w:r>
-        <w:rPr>
-          <w:color w:val="00B0F0"/>
-        </w:rPr>
-        <w:t xml:space="preserve"> grouping to get the detection matrix. </w:t>
-      </w:r>
-    </w:p>
-    <w:p>
-      <w:r>
-        <w:rPr>
-          <w:rFonts w:eastAsiaTheme="majorEastAsia" w:cstheme="majorBidi"/>
-          <w:i/>
-        </w:rPr>
-        <w:br w:type="page"/>
-      </w:r>
-    </w:p>
-    <w:p>
-      <w:pPr>
-        <w:pStyle w:val="Heading1"/>
-      </w:pPr>
-      <w:r>
-        <w:lastRenderedPageBreak/>
-        <w:t>Results</w:t>
-      </w:r>
-    </w:p>
-    <w:p>
-      <w:pPr>
-        <w:pStyle w:val="Heading2"/>
-      </w:pPr>
-      <w:r>
-        <w:t xml:space="preserve">Temporal pattern </w:t>
-      </w:r>
-    </w:p>
-    <w:p>
-      <w:r>
-        <w:t>The negative binomial GAM revealed clear seasonal patterns in OSFL vocal activity</w:t>
-      </w:r>
-      <w:r>
-        <w:t xml:space="preserve"> (</w:t>
-      </w:r>
-      <w:r>
-        <w:rPr>
-          <w:color w:val="EE0000"/>
-        </w:rPr>
-        <w:t>Fig. XYZ</w:t>
-      </w:r>
-      <w:r>
-        <w:t>)</w:t>
-      </w:r>
-      <w:r>
-        <w:t xml:space="preserve">. Smooth terms for Julian day were all highly significant, showing the strong seasonal patterns of OSFL detections. Random site effects were also significant, indicating considerable variation in baseline detection rates among </w:t>
-      </w:r>
-      <w:r>
-        <w:t>sites</w:t>
-      </w:r>
-      <w:r>
-        <w:t>. The model explained 35.2% of the deviance, capturing the overall temporal pattern of OSFL vocal activity across the three years.</w:t>
-      </w:r>
-      <w:r>
-        <w:t xml:space="preserve"> </w:t>
-      </w:r>
-    </w:p>
-    <w:p>
-      <w:pPr>
-        <w:rPr>
-          <w:rFonts w:hint="eastAsia"/>
-        </w:rPr>
-      </w:pPr>
+    </w:p>
+    <w:p>
       <w:r>
         <w:rPr>
           <w:noProof/>
         </w:rPr>
         <w:drawing>
-          <wp:inline distT="0" distB="0" distL="0" distR="0" wp14:anchorId="6A4B1732" wp14:editId="2D9C9D1F">
+          <wp:inline distT="0" distB="0" distL="0" distR="0" wp14:anchorId="6A4B1732" wp14:editId="27201177">
             <wp:extent cx="3665095" cy="2038686"/>
             <wp:effectExtent l="0" t="0" r="0" b="0"/>
             <wp:docPr id="2115084235" name="Picture 5"/>
@@ -3258,7 +2694,7 @@
                     </pic:cNvPicPr>
                   </pic:nvPicPr>
                   <pic:blipFill>
-                    <a:blip r:embed="rId16" cstate="print">
+                    <a:blip r:embed="rId15" cstate="print">
                       <a:extLst>
                         <a:ext uri="{28A0092B-C50C-407E-A947-70E740481C1C}">
                           <a14:useLocalDpi xmlns:a14="http://schemas.microsoft.com/office/drawing/2010/main" val="0"/>
@@ -3294,17 +2730,12 @@
       </w:r>
     </w:p>
     <w:p>
-      <w:pPr>
-        <w:rPr>
-          <w:rFonts w:hint="eastAsia"/>
-        </w:rPr>
-      </w:pPr>
       <w:r>
         <w:rPr>
           <w:noProof/>
         </w:rPr>
         <w:drawing>
-          <wp:inline distT="0" distB="0" distL="0" distR="0" wp14:anchorId="6205E18D" wp14:editId="5C57C139">
+          <wp:inline distT="0" distB="0" distL="0" distR="0" wp14:anchorId="6205E18D" wp14:editId="6D77C727">
             <wp:extent cx="3691328" cy="2053277"/>
             <wp:effectExtent l="0" t="0" r="4445" b="4445"/>
             <wp:docPr id="1651135717" name="Picture 6"/>
@@ -3321,7 +2752,7 @@
                     </pic:cNvPicPr>
                   </pic:nvPicPr>
                   <pic:blipFill>
-                    <a:blip r:embed="rId17" cstate="print">
+                    <a:blip r:embed="rId16" cstate="print">
                       <a:extLst>
                         <a:ext uri="{28A0092B-C50C-407E-A947-70E740481C1C}">
                           <a14:useLocalDpi xmlns:a14="http://schemas.microsoft.com/office/drawing/2010/main" val="0"/>
@@ -3373,6 +2804,7 @@
     <w:p/>
     <w:p>
       <w:r>
+        <w:lastRenderedPageBreak/>
         <w:t>Workflow:</w:t>
       </w:r>
     </w:p>
@@ -3423,11 +2855,7 @@
         </w:numPr>
       </w:pPr>
       <w:r>
-        <w:lastRenderedPageBreak/>
-        <w:t xml:space="preserve">(Modelling) </w:t>
-      </w:r>
-      <w:r>
-        <w:t>Select sites that is more than few days of target species detection (filter by site)</w:t>
+        <w:t xml:space="preserve">Apply zero-filling based on effort data. </w:t>
       </w:r>
     </w:p>
     <w:p>
@@ -3442,22 +2870,7 @@
         <w:t xml:space="preserve">(Modelling) </w:t>
       </w:r>
       <w:r>
-        <w:t xml:space="preserve">Identify the effort </w:t>
-      </w:r>
-      <w:r>
-        <w:t xml:space="preserve">to </w:t>
-      </w:r>
-      <w:r>
-        <w:t>includ</w:t>
-      </w:r>
-      <w:r>
-        <w:t>e</w:t>
-      </w:r>
-      <w:r>
-        <w:t xml:space="preserve"> inactivity </w:t>
-      </w:r>
-      <w:r>
-        <w:t>time and location – zero filling</w:t>
+        <w:t>Select sites that is more than few days of target species detection (filter by site)</w:t>
       </w:r>
     </w:p>
     <w:p>
@@ -3472,6 +2885,36 @@
         <w:t xml:space="preserve">(Modelling) </w:t>
       </w:r>
       <w:r>
+        <w:t xml:space="preserve">Identify the effort </w:t>
+      </w:r>
+      <w:r>
+        <w:t xml:space="preserve">to </w:t>
+      </w:r>
+      <w:r>
+        <w:t>includ</w:t>
+      </w:r>
+      <w:r>
+        <w:t>e</w:t>
+      </w:r>
+      <w:r>
+        <w:t xml:space="preserve"> inactivity </w:t>
+      </w:r>
+      <w:r>
+        <w:t>time and location – zero filling</w:t>
+      </w:r>
+    </w:p>
+    <w:p>
+      <w:pPr>
+        <w:pStyle w:val="ListParagraph"/>
+        <w:numPr>
+          <w:ilvl w:val="0"/>
+          <w:numId w:val="5"/>
+        </w:numPr>
+      </w:pPr>
+      <w:r>
+        <w:t xml:space="preserve">(Modelling) </w:t>
+      </w:r>
+      <w:r>
         <w:t>Use GAM modelling to identify the modelling pattern</w:t>
       </w:r>
     </w:p>
@@ -3646,7 +3089,7 @@
         </w:rPr>
         <w:t xml:space="preserve"> in vocal/activity rates ~3–6 weeks after the first peak (incubation ≈15–19 d + nestling ≈15–19 d; renesting and detection timing add more lag). </w:t>
       </w:r>
-      <w:hyperlink r:id="rId18" w:tgtFrame="_blank" w:history="1">
+      <w:hyperlink r:id="rId17" w:tgtFrame="_blank" w:history="1">
         <w:r>
           <w:rPr>
             <w:rStyle w:val="Hyperlink"/>
@@ -4211,6 +3654,119 @@
     </w:lvl>
   </w:abstractNum>
   <w:abstractNum w:abstractNumId="3" w15:restartNumberingAfterBreak="0">
+    <w:nsid w:val="44096155"/>
+    <w:multiLevelType w:val="multilevel"/>
+    <w:tmpl w:val="AB94C324"/>
+    <w:lvl w:ilvl="0">
+      <w:start w:val="1"/>
+      <w:numFmt w:val="decimal"/>
+      <w:lvlText w:val="%1."/>
+      <w:lvlJc w:val="left"/>
+      <w:pPr>
+        <w:tabs>
+          <w:tab w:val="num" w:pos="720"/>
+        </w:tabs>
+        <w:ind w:left="720" w:hanging="360"/>
+      </w:pPr>
+    </w:lvl>
+    <w:lvl w:ilvl="1" w:tentative="1">
+      <w:start w:val="1"/>
+      <w:numFmt w:val="decimal"/>
+      <w:lvlText w:val="%2."/>
+      <w:lvlJc w:val="left"/>
+      <w:pPr>
+        <w:tabs>
+          <w:tab w:val="num" w:pos="1440"/>
+        </w:tabs>
+        <w:ind w:left="1440" w:hanging="360"/>
+      </w:pPr>
+    </w:lvl>
+    <w:lvl w:ilvl="2" w:tentative="1">
+      <w:start w:val="1"/>
+      <w:numFmt w:val="decimal"/>
+      <w:lvlText w:val="%3."/>
+      <w:lvlJc w:val="left"/>
+      <w:pPr>
+        <w:tabs>
+          <w:tab w:val="num" w:pos="2160"/>
+        </w:tabs>
+        <w:ind w:left="2160" w:hanging="360"/>
+      </w:pPr>
+    </w:lvl>
+    <w:lvl w:ilvl="3" w:tentative="1">
+      <w:start w:val="1"/>
+      <w:numFmt w:val="decimal"/>
+      <w:lvlText w:val="%4."/>
+      <w:lvlJc w:val="left"/>
+      <w:pPr>
+        <w:tabs>
+          <w:tab w:val="num" w:pos="2880"/>
+        </w:tabs>
+        <w:ind w:left="2880" w:hanging="360"/>
+      </w:pPr>
+    </w:lvl>
+    <w:lvl w:ilvl="4" w:tentative="1">
+      <w:start w:val="1"/>
+      <w:numFmt w:val="decimal"/>
+      <w:lvlText w:val="%5."/>
+      <w:lvlJc w:val="left"/>
+      <w:pPr>
+        <w:tabs>
+          <w:tab w:val="num" w:pos="3600"/>
+        </w:tabs>
+        <w:ind w:left="3600" w:hanging="360"/>
+      </w:pPr>
+    </w:lvl>
+    <w:lvl w:ilvl="5" w:tentative="1">
+      <w:start w:val="1"/>
+      <w:numFmt w:val="decimal"/>
+      <w:lvlText w:val="%6."/>
+      <w:lvlJc w:val="left"/>
+      <w:pPr>
+        <w:tabs>
+          <w:tab w:val="num" w:pos="4320"/>
+        </w:tabs>
+        <w:ind w:left="4320" w:hanging="360"/>
+      </w:pPr>
+    </w:lvl>
+    <w:lvl w:ilvl="6" w:tentative="1">
+      <w:start w:val="1"/>
+      <w:numFmt w:val="decimal"/>
+      <w:lvlText w:val="%7."/>
+      <w:lvlJc w:val="left"/>
+      <w:pPr>
+        <w:tabs>
+          <w:tab w:val="num" w:pos="5040"/>
+        </w:tabs>
+        <w:ind w:left="5040" w:hanging="360"/>
+      </w:pPr>
+    </w:lvl>
+    <w:lvl w:ilvl="7" w:tentative="1">
+      <w:start w:val="1"/>
+      <w:numFmt w:val="decimal"/>
+      <w:lvlText w:val="%8."/>
+      <w:lvlJc w:val="left"/>
+      <w:pPr>
+        <w:tabs>
+          <w:tab w:val="num" w:pos="5760"/>
+        </w:tabs>
+        <w:ind w:left="5760" w:hanging="360"/>
+      </w:pPr>
+    </w:lvl>
+    <w:lvl w:ilvl="8" w:tentative="1">
+      <w:start w:val="1"/>
+      <w:numFmt w:val="decimal"/>
+      <w:lvlText w:val="%9."/>
+      <w:lvlJc w:val="left"/>
+      <w:pPr>
+        <w:tabs>
+          <w:tab w:val="num" w:pos="6480"/>
+        </w:tabs>
+        <w:ind w:left="6480" w:hanging="360"/>
+      </w:pPr>
+    </w:lvl>
+  </w:abstractNum>
+  <w:abstractNum w:abstractNumId="4" w15:restartNumberingAfterBreak="0">
     <w:nsid w:val="50FC2BF4"/>
     <w:multiLevelType w:val="hybridMultilevel"/>
     <w:tmpl w:val="C21C27C2"/>
@@ -4322,7 +3878,7 @@
       </w:rPr>
     </w:lvl>
   </w:abstractNum>
-  <w:abstractNum w:abstractNumId="4" w15:restartNumberingAfterBreak="0">
+  <w:abstractNum w:abstractNumId="5" w15:restartNumberingAfterBreak="0">
     <w:nsid w:val="64A318EB"/>
     <w:multiLevelType w:val="hybridMultilevel"/>
     <w:tmpl w:val="9F340F5A"/>
@@ -4434,7 +3990,7 @@
       </w:rPr>
     </w:lvl>
   </w:abstractNum>
-  <w:abstractNum w:abstractNumId="5" w15:restartNumberingAfterBreak="0">
+  <w:abstractNum w:abstractNumId="6" w15:restartNumberingAfterBreak="0">
     <w:nsid w:val="755217A3"/>
     <w:multiLevelType w:val="multilevel"/>
     <w:tmpl w:val="054221D6"/>
@@ -4548,22 +4104,25 @@
     </w:lvl>
   </w:abstractNum>
   <w:num w:numId="1" w16cid:durableId="592591137">
-    <w:abstractNumId w:val="5"/>
+    <w:abstractNumId w:val="6"/>
   </w:num>
   <w:num w:numId="2" w16cid:durableId="1419711725">
     <w:abstractNumId w:val="1"/>
   </w:num>
   <w:num w:numId="3" w16cid:durableId="1331102167">
-    <w:abstractNumId w:val="3"/>
+    <w:abstractNumId w:val="4"/>
   </w:num>
   <w:num w:numId="4" w16cid:durableId="1760524224">
-    <w:abstractNumId w:val="4"/>
+    <w:abstractNumId w:val="5"/>
   </w:num>
   <w:num w:numId="5" w16cid:durableId="349916233">
     <w:abstractNumId w:val="2"/>
   </w:num>
   <w:num w:numId="6" w16cid:durableId="270359685">
     <w:abstractNumId w:val="0"/>
+  </w:num>
+  <w:num w:numId="7" w16cid:durableId="1756239417">
+    <w:abstractNumId w:val="3"/>
   </w:num>
 </w:numbering>
 </file>
@@ -5077,7 +4636,6 @@
   <w:style w:type="character" w:default="1" w:styleId="DefaultParagraphFont">
     <w:name w:val="Default Paragraph Font"/>
     <w:uiPriority w:val="1"/>
-    <w:semiHidden/>
     <w:unhideWhenUsed/>
   </w:style>
   <w:style w:type="table" w:default="1" w:styleId="TableNormal">

</xml_diff>

<commit_message>
updated the document and code
</commit_message>
<xml_diff>
--- a/docs/BirdNET_flycatcher_proposal_Sunny_20251114.docx
+++ b/docs/BirdNET_flycatcher_proposal_Sunny_20251114.docx
@@ -1746,13 +1746,13 @@
         <mc:AlternateContent>
           <mc:Choice Requires="wps">
             <w:drawing>
-              <wp:anchor distT="45720" distB="45720" distL="114300" distR="114300" simplePos="0" relativeHeight="251661312" behindDoc="0" locked="0" layoutInCell="1" allowOverlap="1" wp14:anchorId="138E4687" wp14:editId="4892F9F0">
+              <wp:anchor distT="45720" distB="45720" distL="114300" distR="114300" simplePos="0" relativeHeight="251661312" behindDoc="0" locked="0" layoutInCell="1" allowOverlap="1" wp14:anchorId="138E4687" wp14:editId="7C8DEC75">
                 <wp:simplePos x="0" y="0"/>
                 <wp:positionH relativeFrom="margin">
-                  <wp:posOffset>-175006</wp:posOffset>
+                  <wp:posOffset>-219075</wp:posOffset>
                 </wp:positionH>
                 <wp:positionV relativeFrom="paragraph">
-                  <wp:posOffset>581025</wp:posOffset>
+                  <wp:posOffset>271145</wp:posOffset>
                 </wp:positionV>
                 <wp:extent cx="6383655" cy="4575810"/>
                 <wp:effectExtent l="0" t="0" r="0" b="0"/>
@@ -1945,7 +1945,7 @@
           </mc:Choice>
           <mc:Fallback>
             <w:pict>
-              <v:shape w14:anchorId="138E4687" id="_x0000_s1027" type="#_x0000_t202" style="position:absolute;margin-left:-13.8pt;margin-top:45.75pt;width:502.65pt;height:360.3pt;z-index:251661312;visibility:visible;mso-wrap-style:square;mso-width-percent:0;mso-height-percent:0;mso-wrap-distance-left:9pt;mso-wrap-distance-top:3.6pt;mso-wrap-distance-right:9pt;mso-wrap-distance-bottom:3.6pt;mso-position-horizontal:absolute;mso-position-horizontal-relative:margin;mso-position-vertical:absolute;mso-position-vertical-relative:text;mso-width-percent:0;mso-height-percent:0;mso-width-relative:margin;mso-height-relative:margin;v-text-anchor:top" o:gfxdata="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" filled="f" stroked="f">
+              <v:shape w14:anchorId="138E4687" id="_x0000_s1027" type="#_x0000_t202" style="position:absolute;margin-left:-17.25pt;margin-top:21.35pt;width:502.65pt;height:360.3pt;z-index:251661312;visibility:visible;mso-wrap-style:square;mso-width-percent:0;mso-height-percent:0;mso-wrap-distance-left:9pt;mso-wrap-distance-top:3.6pt;mso-wrap-distance-right:9pt;mso-wrap-distance-bottom:3.6pt;mso-position-horizontal:absolute;mso-position-horizontal-relative:margin;mso-position-vertical:absolute;mso-position-vertical-relative:text;mso-width-percent:0;mso-height-percent:0;mso-width-relative:margin;mso-height-relative:margin;v-text-anchor:top" o:gfxdata="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" filled="f" stroked="f">
                 <v:textbox>
                   <w:txbxContent>
                     <w:p>
@@ -2113,10 +2113,10 @@
         <w:rPr>
           <w:rFonts w:hint="eastAsia"/>
         </w:rPr>
-        <w:t>u</w:t>
-      </w:r>
-      <w:r>
-        <w:t xml:space="preserve">sing </w:t>
+        <w:t>with</w:t>
+      </w:r>
+      <w:r>
+        <w:t xml:space="preserve"> </w:t>
       </w:r>
       <w:r>
         <w:rPr>
@@ -2151,134 +2151,208 @@
         <w:t xml:space="preserve"> </w:t>
       </w:r>
       <w:r>
-        <w:t>We constructed a series of candidate models of increasing complexity to evaluate how OSFL seasonal patterns varied across years and sites. All models included Julian day as a cyclic smooth term (</w:t>
-      </w:r>
-      <w:proofErr w:type="gramStart"/>
-      <w:r>
-        <w:t>s(</w:t>
-      </w:r>
-      <w:proofErr w:type="spellStart"/>
-      <w:proofErr w:type="gramEnd"/>
-      <w:r>
-        <w:t>yday</w:t>
-      </w:r>
-      <w:proofErr w:type="spellEnd"/>
-      <w:r>
-        <w:t>, bs = "cc")) to capture the smooth seasonal trend of detections throughout the breeding season. Random effects were used to account for repeated measures and site-specific variation. The models were built incrementally as follows:</w:t>
-      </w:r>
-    </w:p>
-    <w:p>
-      <w:pPr>
+        <w:t xml:space="preserve">We constructed a series of candidate models of increasing complexity to evaluate how OSFL seasonal patterns varied across years and sites. All models included Julian day as a cyclic smooth </w:t>
+      </w:r>
+      <w:r>
+        <w:rPr>
+          <w:rFonts w:hint="eastAsia"/>
+        </w:rPr>
+        <w:t xml:space="preserve">term </w:t>
+      </w:r>
+      <w:r>
+        <w:t>to capture the smooth seasonal trend of detections throughout the breeding season. Random effects were used to account for repeated measures and site-specific variation. The models were built incrementally as follows:</w:t>
+      </w:r>
+    </w:p>
+    <w:p>
+      <w:pPr>
+        <w:pStyle w:val="ListParagraph"/>
         <w:numPr>
           <w:ilvl w:val="0"/>
-          <w:numId w:val="7"/>
+          <w:numId w:val="10"/>
         </w:numPr>
-      </w:pPr>
-      <w:r>
-        <w:t>Baseline seasonal model (m1): A single seasonal curve shared across all years, with site included as a random intercept. This captures the general seasonal pattern while allowing sites to differ in overall detection rates.</w:t>
-      </w:r>
-    </w:p>
-    <w:p>
-      <w:pPr>
+        <w:rPr>
+          <w:lang w:val="en-CA"/>
+        </w:rPr>
+      </w:pPr>
+      <w:r>
+        <w:rPr>
+          <w:b/>
+          <w:bCs/>
+          <w:lang w:val="en-CA"/>
+        </w:rPr>
+        <w:t>model 0:</w:t>
+      </w:r>
+      <w:r>
+        <w:rPr>
+          <w:lang w:val="en-CA"/>
+        </w:rPr>
+        <w:t xml:space="preserve"> Null model. Constant detection rate, with random site intercept.</w:t>
+      </w:r>
+    </w:p>
+    <w:p>
+      <w:pPr>
+        <w:pStyle w:val="ListParagraph"/>
         <w:numPr>
           <w:ilvl w:val="0"/>
-          <w:numId w:val="7"/>
+          <w:numId w:val="10"/>
         </w:numPr>
-      </w:pPr>
-      <w:r>
-        <w:t>Year-level random intercept (m2): Added a random effect for year, allowing overall detection rates to vary between years while maintaining a shared seasonal curve.</w:t>
-      </w:r>
-    </w:p>
-    <w:p>
-      <w:pPr>
+        <w:rPr>
+          <w:lang w:val="en-CA"/>
+        </w:rPr>
+      </w:pPr>
+      <w:r>
+        <w:rPr>
+          <w:b/>
+          <w:bCs/>
+          <w:lang w:val="en-CA"/>
+        </w:rPr>
+        <w:t>model 1:</w:t>
+      </w:r>
+      <w:r>
+        <w:rPr>
+          <w:lang w:val="en-CA"/>
+        </w:rPr>
+        <w:t xml:space="preserve"> One shared seasonal curve, with random site intercept.</w:t>
+      </w:r>
+    </w:p>
+    <w:p>
+      <w:pPr>
+        <w:pStyle w:val="ListParagraph"/>
         <w:numPr>
           <w:ilvl w:val="0"/>
-          <w:numId w:val="7"/>
+          <w:numId w:val="10"/>
         </w:numPr>
-      </w:pPr>
-      <w:r>
-        <w:t>Year-specific smooths (m3): Allowed the shape of the seasonal curve to vary independently for each year (by = year), with site as a random effect. This captures potential year-to-year shifts in timing or intensity of activity.</w:t>
-      </w:r>
-    </w:p>
-    <w:p>
-      <w:pPr>
+        <w:rPr>
+          <w:lang w:val="en-CA"/>
+        </w:rPr>
+      </w:pPr>
+      <w:r>
+        <w:rPr>
+          <w:b/>
+          <w:bCs/>
+          <w:lang w:val="en-CA"/>
+        </w:rPr>
+        <w:t>model 2:</w:t>
+      </w:r>
+      <w:r>
+        <w:rPr>
+          <w:lang w:val="en-CA"/>
+        </w:rPr>
+        <w:t xml:space="preserve"> One shared seasonal curve, with random site and random year intercepts.</w:t>
+      </w:r>
+    </w:p>
+    <w:p>
+      <w:pPr>
+        <w:pStyle w:val="ListParagraph"/>
         <w:numPr>
           <w:ilvl w:val="0"/>
-          <w:numId w:val="7"/>
+          <w:numId w:val="10"/>
         </w:numPr>
-      </w:pPr>
-      <w:r>
-        <w:t xml:space="preserve">Site × year random intercept (m4): Maintained a single shared seasonal </w:t>
-      </w:r>
-      <w:proofErr w:type="gramStart"/>
-      <w:r>
-        <w:t>curve, but</w:t>
-      </w:r>
-      <w:proofErr w:type="gramEnd"/>
-      <w:r>
-        <w:t xml:space="preserve"> included a random intercept for each site-year combination (</w:t>
-      </w:r>
-      <w:proofErr w:type="gramStart"/>
-      <w:r>
-        <w:t>s(</w:t>
-      </w:r>
-      <w:proofErr w:type="spellStart"/>
-      <w:proofErr w:type="gramEnd"/>
-      <w:r>
-        <w:t>year_site</w:t>
-      </w:r>
-      <w:proofErr w:type="spellEnd"/>
-      <w:r>
-        <w:t>, bs = "re")) to account for local annual differences in baseline detection rates.</w:t>
-      </w:r>
-    </w:p>
-    <w:p>
-      <w:pPr>
+        <w:rPr>
+          <w:lang w:val="en-CA"/>
+        </w:rPr>
+      </w:pPr>
+      <w:r>
+        <w:rPr>
+          <w:b/>
+          <w:bCs/>
+          <w:lang w:val="en-CA"/>
+        </w:rPr>
+        <w:t>model 3:</w:t>
+      </w:r>
+      <w:r>
+        <w:rPr>
+          <w:lang w:val="en-CA"/>
+        </w:rPr>
+        <w:t xml:space="preserve"> Seasonal curve varying by year, with random site intercept.</w:t>
+      </w:r>
+    </w:p>
+    <w:p>
+      <w:pPr>
+        <w:pStyle w:val="ListParagraph"/>
         <w:numPr>
           <w:ilvl w:val="0"/>
-          <w:numId w:val="7"/>
+          <w:numId w:val="10"/>
         </w:numPr>
-      </w:pPr>
-      <w:r>
-        <w:t>Factor-smooth interaction (m5): Modeled a shared seasonal curve with year-specific deviations (</w:t>
-      </w:r>
-      <w:proofErr w:type="gramStart"/>
-      <w:r>
-        <w:t>s(</w:t>
-      </w:r>
-      <w:proofErr w:type="spellStart"/>
-      <w:proofErr w:type="gramEnd"/>
-      <w:r>
-        <w:t>yday</w:t>
-      </w:r>
-      <w:proofErr w:type="spellEnd"/>
-      <w:r>
-        <w:t>, year, bs = "fs")) and a random site effect. This approach allows partial borrowing of information across years while permitting moderate differences in seasonal shapes.</w:t>
-      </w:r>
-    </w:p>
-    <w:p>
-      <w:pPr>
+        <w:rPr>
+          <w:lang w:val="en-CA"/>
+        </w:rPr>
+      </w:pPr>
+      <w:r>
+        <w:rPr>
+          <w:b/>
+          <w:bCs/>
+          <w:lang w:val="en-CA"/>
+        </w:rPr>
+        <w:t>model 4:</w:t>
+      </w:r>
+      <w:r>
+        <w:rPr>
+          <w:lang w:val="en-CA"/>
+        </w:rPr>
+        <w:t xml:space="preserve"> One shared seasonal curve, with random site × year intercept.</w:t>
+      </w:r>
+    </w:p>
+    <w:p>
+      <w:pPr>
+        <w:pStyle w:val="ListParagraph"/>
         <w:numPr>
           <w:ilvl w:val="0"/>
-          <w:numId w:val="7"/>
+          <w:numId w:val="10"/>
         </w:numPr>
-      </w:pPr>
-      <w:r>
-        <w:t>Year-specific smooths with site-year intercepts (m6): Combined fully independent seasonal curves for each year with site-year random intercepts, representing the most flexible model in the set.</w:t>
-      </w:r>
-    </w:p>
-    <w:p>
-      <w:pPr>
-        <w:rPr>
-          <w:lang w:val="en-CA"/>
-        </w:rPr>
-      </w:pPr>
-      <w:r>
-        <w:t xml:space="preserve">To select the best model, all candidate models were first fitted using maximum likelihood (ML) to ensure valid comparison of Akaike Information Criterion (AIC) values across models differing in fixed effects. Models with the lowest AIC were considered most parsimonious, balancing fit </w:t>
-      </w:r>
-      <w:r>
-        <w:lastRenderedPageBreak/>
-        <w:t>and complexity. The top-performing model was then refitted using restricted maximum likelihood (REML) for stable smoothing parameter estimation and final inference.</w:t>
+        <w:rPr>
+          <w:lang w:val="en-CA"/>
+        </w:rPr>
+      </w:pPr>
+      <w:r>
+        <w:rPr>
+          <w:b/>
+          <w:bCs/>
+          <w:lang w:val="en-CA"/>
+        </w:rPr>
+        <w:t>model 5:</w:t>
+      </w:r>
+      <w:r>
+        <w:rPr>
+          <w:lang w:val="en-CA"/>
+        </w:rPr>
+        <w:t xml:space="preserve"> One shared seasonal curve plus smooth year-specific deviations, with random site intercept.</w:t>
+      </w:r>
+    </w:p>
+    <w:p>
+      <w:pPr>
+        <w:pStyle w:val="ListParagraph"/>
+        <w:numPr>
+          <w:ilvl w:val="0"/>
+          <w:numId w:val="10"/>
+        </w:numPr>
+        <w:rPr>
+          <w:lang w:val="en-CA"/>
+        </w:rPr>
+      </w:pPr>
+      <w:r>
+        <w:rPr>
+          <w:b/>
+          <w:bCs/>
+          <w:lang w:val="en-CA"/>
+        </w:rPr>
+        <w:t>model 6:</w:t>
+      </w:r>
+      <w:r>
+        <w:rPr>
+          <w:lang w:val="en-CA"/>
+        </w:rPr>
+        <w:t xml:space="preserve"> Seasonal curve varying by year, with random site × year intercept.</w:t>
+      </w:r>
+    </w:p>
+    <w:p>
+      <w:pPr>
+        <w:rPr>
+          <w:lang w:val="en-CA"/>
+        </w:rPr>
+      </w:pPr>
+      <w:r>
+        <w:t>To select the best model, all candidate models were first fitted using maximum likelihood (ML) to ensure valid comparison of Akaike Information Criterion (AIC) values across models differing in fixed effects. Models with the lowest AIC were considered most parsimonious, balancing fit and complexity. The top-performing model was then refitted using restricted maximum likelihood (REML) for stable smoothing parameter estimation and final inference.</w:t>
       </w:r>
       <w:r>
         <w:rPr>
@@ -2461,177 +2535,282 @@
       </w:r>
     </w:p>
     <w:p>
-      <w:pPr>
-        <w:rPr>
-          <w:rFonts w:hint="eastAsia"/>
-        </w:rPr>
-      </w:pPr>
+      <w:r>
+        <w:rPr>
+          <w:noProof/>
+        </w:rPr>
+        <mc:AlternateContent>
+          <mc:Choice Requires="wps">
+            <w:drawing>
+              <wp:anchor distT="45720" distB="45720" distL="114300" distR="114300" simplePos="0" relativeHeight="251663360" behindDoc="0" locked="0" layoutInCell="1" allowOverlap="1" wp14:anchorId="2E48D865" wp14:editId="76410FC9">
+                <wp:simplePos x="0" y="0"/>
+                <wp:positionH relativeFrom="margin">
+                  <wp:posOffset>-546100</wp:posOffset>
+                </wp:positionH>
+                <wp:positionV relativeFrom="paragraph">
+                  <wp:posOffset>1616710</wp:posOffset>
+                </wp:positionV>
+                <wp:extent cx="7034530" cy="4575810"/>
+                <wp:effectExtent l="0" t="0" r="0" b="0"/>
+                <wp:wrapSquare wrapText="bothSides"/>
+                <wp:docPr id="1259758199" name="Text Box 2"/>
+                <wp:cNvGraphicFramePr>
+                  <a:graphicFrameLocks xmlns:a="http://schemas.openxmlformats.org/drawingml/2006/main"/>
+                </wp:cNvGraphicFramePr>
+                <a:graphic xmlns:a="http://schemas.openxmlformats.org/drawingml/2006/main">
+                  <a:graphicData uri="http://schemas.microsoft.com/office/word/2010/wordprocessingShape">
+                    <wps:wsp>
+                      <wps:cNvSpPr txBox="1">
+                        <a:spLocks noChangeArrowheads="1"/>
+                      </wps:cNvSpPr>
+                      <wps:spPr bwMode="auto">
+                        <a:xfrm>
+                          <a:off x="0" y="0"/>
+                          <a:ext cx="7034530" cy="4575810"/>
+                        </a:xfrm>
+                        <a:prstGeom prst="rect">
+                          <a:avLst/>
+                        </a:prstGeom>
+                        <a:noFill/>
+                        <a:ln w="9525">
+                          <a:noFill/>
+                          <a:miter lim="800000"/>
+                          <a:headEnd/>
+                          <a:tailEnd/>
+                        </a:ln>
+                      </wps:spPr>
+                      <wps:txbx>
+                        <w:txbxContent>
+                          <w:p>
+                            <w:pPr>
+                              <w:jc w:val="center"/>
+                              <w:rPr>
+                                <w:lang w:val="en-CA"/>
+                              </w:rPr>
+                            </w:pPr>
+                            <w:r>
+                              <w:rPr>
+                                <w:noProof/>
+                              </w:rPr>
+                              <w:drawing>
+                                <wp:inline distT="0" distB="0" distL="0" distR="0" wp14:anchorId="610D1B7A" wp14:editId="101FFE7E">
+                                  <wp:extent cx="6818127" cy="3406878"/>
+                                  <wp:effectExtent l="0" t="0" r="1905" b="3175"/>
+                                  <wp:docPr id="1120892891" name="Picture 4" descr="A graph of a graph of a number of data&#10;&#10;AI-generated content may be incorrect."/>
+                                  <wp:cNvGraphicFramePr>
+                                    <a:graphicFrameLocks xmlns:a="http://schemas.openxmlformats.org/drawingml/2006/main" noChangeAspect="1"/>
+                                  </wp:cNvGraphicFramePr>
+                                  <a:graphic xmlns:a="http://schemas.openxmlformats.org/drawingml/2006/main">
+                                    <a:graphicData uri="http://schemas.openxmlformats.org/drawingml/2006/picture">
+                                      <pic:pic xmlns:pic="http://schemas.openxmlformats.org/drawingml/2006/picture">
+                                        <pic:nvPicPr>
+                                          <pic:cNvPr id="1120892891" name="Picture 4" descr="A graph of a graph of a number of data&#10;&#10;AI-generated content may be incorrect."/>
+                                          <pic:cNvPicPr>
+                                            <a:picLocks noChangeAspect="1" noChangeArrowheads="1"/>
+                                          </pic:cNvPicPr>
+                                        </pic:nvPicPr>
+                                        <pic:blipFill>
+                                          <a:blip r:embed="rId14" cstate="print">
+                                            <a:extLst>
+                                              <a:ext uri="{28A0092B-C50C-407E-A947-70E740481C1C}">
+                                                <a14:useLocalDpi xmlns:a14="http://schemas.microsoft.com/office/drawing/2010/main" val="0"/>
+                                              </a:ext>
+                                            </a:extLst>
+                                          </a:blip>
+                                          <a:srcRect/>
+                                          <a:stretch>
+                                            <a:fillRect/>
+                                          </a:stretch>
+                                        </pic:blipFill>
+                                        <pic:spPr bwMode="auto">
+                                          <a:xfrm>
+                                            <a:off x="0" y="0"/>
+                                            <a:ext cx="6847082" cy="3421346"/>
+                                          </a:xfrm>
+                                          <a:prstGeom prst="rect">
+                                            <a:avLst/>
+                                          </a:prstGeom>
+                                          <a:noFill/>
+                                          <a:ln>
+                                            <a:noFill/>
+                                          </a:ln>
+                                        </pic:spPr>
+                                      </pic:pic>
+                                    </a:graphicData>
+                                  </a:graphic>
+                                </wp:inline>
+                              </w:drawing>
+                            </w:r>
+                          </w:p>
+                          <w:p>
+                            <w:pPr>
+                              <w:spacing w:line="276" w:lineRule="auto"/>
+                              <w:rPr>
+                                <w:rFonts w:asciiTheme="minorHAnsi" w:hAnsiTheme="minorHAnsi" w:cstheme="minorHAnsi"/>
+                              </w:rPr>
+                            </w:pPr>
+                            <w:r>
+                              <w:rPr>
+                                <w:rFonts w:asciiTheme="minorHAnsi" w:hAnsiTheme="minorHAnsi" w:cstheme="minorHAnsi"/>
+                                <w:color w:val="EE0000"/>
+                              </w:rPr>
+                              <w:t>Fig.</w:t>
+                            </w:r>
+                            <w:r>
+                              <w:rPr>
+                                <w:rFonts w:asciiTheme="minorHAnsi" w:hAnsiTheme="minorHAnsi" w:cstheme="minorHAnsi"/>
+                                <w:color w:val="EE0000"/>
+                              </w:rPr>
+                              <w:t xml:space="preserve"> </w:t>
+                            </w:r>
+                            <w:r>
+                              <w:rPr>
+                                <w:rFonts w:asciiTheme="minorHAnsi" w:hAnsiTheme="minorHAnsi" w:cstheme="minorHAnsi" w:hint="eastAsia"/>
+                                <w:color w:val="EE0000"/>
+                              </w:rPr>
+                              <w:t>raw data</w:t>
+                            </w:r>
+                            <w:r>
+                              <w:rPr>
+                                <w:rFonts w:asciiTheme="minorHAnsi" w:hAnsiTheme="minorHAnsi" w:cstheme="minorHAnsi"/>
+                                <w:color w:val="EE0000"/>
+                              </w:rPr>
+                              <w:t xml:space="preserve"> </w:t>
+                            </w:r>
+                          </w:p>
+                        </w:txbxContent>
+                      </wps:txbx>
+                      <wps:bodyPr rot="0" vert="horz" wrap="square" lIns="91440" tIns="45720" rIns="91440" bIns="45720" anchor="t" anchorCtr="0">
+                        <a:noAutofit/>
+                      </wps:bodyPr>
+                    </wps:wsp>
+                  </a:graphicData>
+                </a:graphic>
+                <wp14:sizeRelH relativeFrom="margin">
+                  <wp14:pctWidth>0</wp14:pctWidth>
+                </wp14:sizeRelH>
+                <wp14:sizeRelV relativeFrom="margin">
+                  <wp14:pctHeight>0</wp14:pctHeight>
+                </wp14:sizeRelV>
+              </wp:anchor>
+            </w:drawing>
+          </mc:Choice>
+          <mc:Fallback>
+            <w:pict>
+              <v:shape w14:anchorId="2E48D865" id="_x0000_s1028" type="#_x0000_t202" style="position:absolute;margin-left:-43pt;margin-top:127.3pt;width:553.9pt;height:360.3pt;z-index:251663360;visibility:visible;mso-wrap-style:square;mso-width-percent:0;mso-height-percent:0;mso-wrap-distance-left:9pt;mso-wrap-distance-top:3.6pt;mso-wrap-distance-right:9pt;mso-wrap-distance-bottom:3.6pt;mso-position-horizontal:absolute;mso-position-horizontal-relative:margin;mso-position-vertical:absolute;mso-position-vertical-relative:text;mso-width-percent:0;mso-height-percent:0;mso-width-relative:margin;mso-height-relative:margin;v-text-anchor:top" o:gfxdata="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" filled="f" stroked="f">
+                <v:textbox>
+                  <w:txbxContent>
+                    <w:p>
+                      <w:pPr>
+                        <w:jc w:val="center"/>
+                        <w:rPr>
+                          <w:lang w:val="en-CA"/>
+                        </w:rPr>
+                      </w:pPr>
+                      <w:r>
+                        <w:rPr>
+                          <w:noProof/>
+                        </w:rPr>
+                        <w:drawing>
+                          <wp:inline distT="0" distB="0" distL="0" distR="0" wp14:anchorId="610D1B7A" wp14:editId="101FFE7E">
+                            <wp:extent cx="6818127" cy="3406878"/>
+                            <wp:effectExtent l="0" t="0" r="1905" b="3175"/>
+                            <wp:docPr id="1120892891" name="Picture 4" descr="A graph of a graph of a number of data&#10;&#10;AI-generated content may be incorrect."/>
+                            <wp:cNvGraphicFramePr>
+                              <a:graphicFrameLocks xmlns:a="http://schemas.openxmlformats.org/drawingml/2006/main" noChangeAspect="1"/>
+                            </wp:cNvGraphicFramePr>
+                            <a:graphic xmlns:a="http://schemas.openxmlformats.org/drawingml/2006/main">
+                              <a:graphicData uri="http://schemas.openxmlformats.org/drawingml/2006/picture">
+                                <pic:pic xmlns:pic="http://schemas.openxmlformats.org/drawingml/2006/picture">
+                                  <pic:nvPicPr>
+                                    <pic:cNvPr id="1120892891" name="Picture 4" descr="A graph of a graph of a number of data&#10;&#10;AI-generated content may be incorrect."/>
+                                    <pic:cNvPicPr>
+                                      <a:picLocks noChangeAspect="1" noChangeArrowheads="1"/>
+                                    </pic:cNvPicPr>
+                                  </pic:nvPicPr>
+                                  <pic:blipFill>
+                                    <a:blip r:embed="rId14" cstate="print">
+                                      <a:extLst>
+                                        <a:ext uri="{28A0092B-C50C-407E-A947-70E740481C1C}">
+                                          <a14:useLocalDpi xmlns:a14="http://schemas.microsoft.com/office/drawing/2010/main" val="0"/>
+                                        </a:ext>
+                                      </a:extLst>
+                                    </a:blip>
+                                    <a:srcRect/>
+                                    <a:stretch>
+                                      <a:fillRect/>
+                                    </a:stretch>
+                                  </pic:blipFill>
+                                  <pic:spPr bwMode="auto">
+                                    <a:xfrm>
+                                      <a:off x="0" y="0"/>
+                                      <a:ext cx="6847082" cy="3421346"/>
+                                    </a:xfrm>
+                                    <a:prstGeom prst="rect">
+                                      <a:avLst/>
+                                    </a:prstGeom>
+                                    <a:noFill/>
+                                    <a:ln>
+                                      <a:noFill/>
+                                    </a:ln>
+                                  </pic:spPr>
+                                </pic:pic>
+                              </a:graphicData>
+                            </a:graphic>
+                          </wp:inline>
+                        </w:drawing>
+                      </w:r>
+                    </w:p>
+                    <w:p>
+                      <w:pPr>
+                        <w:spacing w:line="276" w:lineRule="auto"/>
+                        <w:rPr>
+                          <w:rFonts w:asciiTheme="minorHAnsi" w:hAnsiTheme="minorHAnsi" w:cstheme="minorHAnsi"/>
+                        </w:rPr>
+                      </w:pPr>
+                      <w:r>
+                        <w:rPr>
+                          <w:rFonts w:asciiTheme="minorHAnsi" w:hAnsiTheme="minorHAnsi" w:cstheme="minorHAnsi"/>
+                          <w:color w:val="EE0000"/>
+                        </w:rPr>
+                        <w:t>Fig.</w:t>
+                      </w:r>
+                      <w:r>
+                        <w:rPr>
+                          <w:rFonts w:asciiTheme="minorHAnsi" w:hAnsiTheme="minorHAnsi" w:cstheme="minorHAnsi"/>
+                          <w:color w:val="EE0000"/>
+                        </w:rPr>
+                        <w:t xml:space="preserve"> </w:t>
+                      </w:r>
+                      <w:r>
+                        <w:rPr>
+                          <w:rFonts w:asciiTheme="minorHAnsi" w:hAnsiTheme="minorHAnsi" w:cstheme="minorHAnsi" w:hint="eastAsia"/>
+                          <w:color w:val="EE0000"/>
+                        </w:rPr>
+                        <w:t>raw data</w:t>
+                      </w:r>
+                      <w:r>
+                        <w:rPr>
+                          <w:rFonts w:asciiTheme="minorHAnsi" w:hAnsiTheme="minorHAnsi" w:cstheme="minorHAnsi"/>
+                          <w:color w:val="EE0000"/>
+                        </w:rPr>
+                        <w:t xml:space="preserve"> </w:t>
+                      </w:r>
+                    </w:p>
+                  </w:txbxContent>
+                </v:textbox>
+                <w10:wrap type="square" anchorx="margin"/>
+              </v:shape>
+            </w:pict>
+          </mc:Fallback>
+        </mc:AlternateContent>
+      </w:r>
       <w:r>
         <w:t>Upon viewing the raw distribution of the detections across the day of the year (Fig. XYZ), we found that the activity pattern, such as the time of peak singing activity and the shape of the pattern, changes between years, and that the sites has different patterns – both showing the needs of accounting for year and sites, by potentially adding site and year as random variables, when investigating the patterns.</w:t>
       </w:r>
     </w:p>
     <w:p/>
-    <w:p>
-      <w:r>
-        <w:rPr>
-          <w:noProof/>
-        </w:rPr>
-        <w:drawing>
-          <wp:inline distT="0" distB="0" distL="0" distR="0" wp14:anchorId="03ACCDA5" wp14:editId="0B1BBC55">
-            <wp:extent cx="5943600" cy="2969895"/>
-            <wp:effectExtent l="0" t="0" r="0" b="1905"/>
-            <wp:docPr id="1120892891" name="Picture 4" descr="A graph of a graph of a number of data&#10;&#10;AI-generated content may be incorrect."/>
-            <wp:cNvGraphicFramePr>
-              <a:graphicFrameLocks xmlns:a="http://schemas.openxmlformats.org/drawingml/2006/main" noChangeAspect="1"/>
-            </wp:cNvGraphicFramePr>
-            <a:graphic xmlns:a="http://schemas.openxmlformats.org/drawingml/2006/main">
-              <a:graphicData uri="http://schemas.openxmlformats.org/drawingml/2006/picture">
-                <pic:pic xmlns:pic="http://schemas.openxmlformats.org/drawingml/2006/picture">
-                  <pic:nvPicPr>
-                    <pic:cNvPr id="1120892891" name="Picture 4" descr="A graph of a graph of a number of data&#10;&#10;AI-generated content may be incorrect."/>
-                    <pic:cNvPicPr>
-                      <a:picLocks noChangeAspect="1" noChangeArrowheads="1"/>
-                    </pic:cNvPicPr>
-                  </pic:nvPicPr>
-                  <pic:blipFill>
-                    <a:blip r:embed="rId14" cstate="print">
-                      <a:extLst>
-                        <a:ext uri="{28A0092B-C50C-407E-A947-70E740481C1C}">
-                          <a14:useLocalDpi xmlns:a14="http://schemas.microsoft.com/office/drawing/2010/main" val="0"/>
-                        </a:ext>
-                      </a:extLst>
-                    </a:blip>
-                    <a:srcRect/>
-                    <a:stretch>
-                      <a:fillRect/>
-                    </a:stretch>
-                  </pic:blipFill>
-                  <pic:spPr bwMode="auto">
-                    <a:xfrm>
-                      <a:off x="0" y="0"/>
-                      <a:ext cx="5943600" cy="2969895"/>
-                    </a:xfrm>
-                    <a:prstGeom prst="rect">
-                      <a:avLst/>
-                    </a:prstGeom>
-                    <a:noFill/>
-                    <a:ln>
-                      <a:noFill/>
-                    </a:ln>
-                  </pic:spPr>
-                </pic:pic>
-              </a:graphicData>
-            </a:graphic>
-          </wp:inline>
-        </w:drawing>
-      </w:r>
-    </w:p>
     <w:p/>
-    <w:p>
-      <w:pPr>
-        <w:rPr>
-          <w:lang w:val="en-CA"/>
-        </w:rPr>
-      </w:pPr>
-      <w:proofErr w:type="gramStart"/>
-      <w:r>
-        <w:rPr>
-          <w:lang w:val="en-CA"/>
-        </w:rPr>
-        <w:t>  Lower</w:t>
-      </w:r>
-      <w:proofErr w:type="gramEnd"/>
-      <w:r>
-        <w:rPr>
-          <w:lang w:val="en-CA"/>
-        </w:rPr>
-        <w:t xml:space="preserve"> AIC is better.</w:t>
-      </w:r>
-    </w:p>
-    <w:p>
-      <w:pPr>
-        <w:rPr>
-          <w:lang w:val="en-CA"/>
-        </w:rPr>
-      </w:pPr>
-      <w:proofErr w:type="gramStart"/>
-      <w:r>
-        <w:rPr>
-          <w:lang w:val="en-CA"/>
-        </w:rPr>
-        <w:t xml:space="preserve">  </w:t>
-      </w:r>
-      <w:r>
-        <w:rPr>
-          <w:b/>
-          <w:bCs/>
-          <w:lang w:val="en-CA"/>
-        </w:rPr>
-        <w:t>Δ</w:t>
-      </w:r>
-      <w:proofErr w:type="gramEnd"/>
-      <w:r>
-        <w:rPr>
-          <w:b/>
-          <w:bCs/>
-          <w:lang w:val="en-CA"/>
-        </w:rPr>
-        <w:t>AIC rule of thumb:</w:t>
-      </w:r>
-      <w:r>
-        <w:rPr>
-          <w:lang w:val="en-CA"/>
-        </w:rPr>
-        <w:t xml:space="preserve"> models within </w:t>
-      </w:r>
-      <w:r>
-        <w:rPr>
-          <w:b/>
-          <w:bCs/>
-          <w:lang w:val="en-CA"/>
-        </w:rPr>
-        <w:t>2 units</w:t>
-      </w:r>
-      <w:r>
-        <w:rPr>
-          <w:lang w:val="en-CA"/>
-        </w:rPr>
-        <w:t xml:space="preserve"> are roughly equivalent; models &gt; 4–7 units worse are substantially worse.</w:t>
-      </w:r>
-    </w:p>
-    <w:p>
-      <w:r>
-        <w:t xml:space="preserve">So </w:t>
-      </w:r>
-      <w:r>
-        <w:rPr>
-          <w:b/>
-          <w:bCs/>
-        </w:rPr>
-        <w:t>m4 or m6</w:t>
-      </w:r>
-      <w:r>
-        <w:t xml:space="preserve"> are the top candidates.</w:t>
-      </w:r>
-    </w:p>
-    <w:p/>
-    <w:p>
-      <w:pPr>
-        <w:rPr>
-          <w:lang w:val="en-CA"/>
-        </w:rPr>
-      </w:pPr>
-      <w:r>
-        <w:t>Often, the simpler model (m4) is preferred unless you have a strong biological reason to allow year-specific shapes.</w:t>
-      </w:r>
-    </w:p>
-    <w:p>
-      <w:pPr>
-        <w:rPr>
-          <w:lang w:val="en-CA"/>
-        </w:rPr>
-      </w:pPr>
-    </w:p>
     <w:p>
       <w:pPr>
         <w:rPr>
@@ -2643,6 +2822,121 @@
     <w:p/>
     <w:p/>
     <w:p>
+      <w:pPr>
+        <w:rPr>
+          <w:lang w:val="en-CA"/>
+        </w:rPr>
+      </w:pPr>
+      <w:proofErr w:type="gramStart"/>
+      <w:r>
+        <w:rPr>
+          <w:lang w:val="en-CA"/>
+        </w:rPr>
+        <w:t>  Lower</w:t>
+      </w:r>
+      <w:proofErr w:type="gramEnd"/>
+      <w:r>
+        <w:rPr>
+          <w:lang w:val="en-CA"/>
+        </w:rPr>
+        <w:t xml:space="preserve"> AIC is better.</w:t>
+      </w:r>
+    </w:p>
+    <w:p>
+      <w:pPr>
+        <w:rPr>
+          <w:lang w:val="en-CA"/>
+        </w:rPr>
+      </w:pPr>
+      <w:proofErr w:type="gramStart"/>
+      <w:r>
+        <w:rPr>
+          <w:lang w:val="en-CA"/>
+        </w:rPr>
+        <w:t xml:space="preserve">  </w:t>
+      </w:r>
+      <w:r>
+        <w:rPr>
+          <w:b/>
+          <w:bCs/>
+          <w:lang w:val="en-CA"/>
+        </w:rPr>
+        <w:t>Δ</w:t>
+      </w:r>
+      <w:proofErr w:type="gramEnd"/>
+      <w:r>
+        <w:rPr>
+          <w:b/>
+          <w:bCs/>
+          <w:lang w:val="en-CA"/>
+        </w:rPr>
+        <w:t>AIC rule of thumb:</w:t>
+      </w:r>
+      <w:r>
+        <w:rPr>
+          <w:lang w:val="en-CA"/>
+        </w:rPr>
+        <w:t xml:space="preserve"> models within </w:t>
+      </w:r>
+      <w:r>
+        <w:rPr>
+          <w:b/>
+          <w:bCs/>
+          <w:lang w:val="en-CA"/>
+        </w:rPr>
+        <w:t>2 units</w:t>
+      </w:r>
+      <w:r>
+        <w:rPr>
+          <w:lang w:val="en-CA"/>
+        </w:rPr>
+        <w:t xml:space="preserve"> are roughly equivalent; models &gt; 4–7 units worse are substantially worse.</w:t>
+      </w:r>
+    </w:p>
+    <w:p>
+      <w:r>
+        <w:t xml:space="preserve">So </w:t>
+      </w:r>
+      <w:r>
+        <w:rPr>
+          <w:b/>
+          <w:bCs/>
+        </w:rPr>
+        <w:t>m4 or m6</w:t>
+      </w:r>
+      <w:r>
+        <w:t xml:space="preserve"> are the top candidates.</w:t>
+      </w:r>
+    </w:p>
+    <w:p/>
+    <w:p>
+      <w:pPr>
+        <w:rPr>
+          <w:lang w:val="en-CA"/>
+        </w:rPr>
+      </w:pPr>
+      <w:r>
+        <w:t>Often, the simpler model (m4) is preferred unless you have a strong biological reason to allow year-specific shapes.</w:t>
+      </w:r>
+    </w:p>
+    <w:p>
+      <w:pPr>
+        <w:rPr>
+          <w:lang w:val="en-CA"/>
+        </w:rPr>
+      </w:pPr>
+    </w:p>
+    <w:p>
+      <w:pPr>
+        <w:rPr>
+          <w:rFonts w:hint="eastAsia"/>
+        </w:rPr>
+      </w:pPr>
+    </w:p>
+    <w:p/>
+    <w:p/>
+    <w:p/>
+    <w:p>
       <w:r>
         <w:t>The negative binomial GAM revealed clear seasonal patterns in OSFL vocal activity</w:t>
       </w:r>
@@ -2676,6 +2970,7 @@
         <w:rPr>
           <w:noProof/>
         </w:rPr>
+        <w:lastRenderedPageBreak/>
         <w:drawing>
           <wp:inline distT="0" distB="0" distL="0" distR="0" wp14:anchorId="6A4B1732" wp14:editId="27201177">
             <wp:extent cx="3665095" cy="2038686"/>
@@ -2804,7 +3099,6 @@
     <w:p/>
     <w:p>
       <w:r>
-        <w:lastRenderedPageBreak/>
         <w:t>Workflow:</w:t>
       </w:r>
     </w:p>
@@ -2929,6 +3223,7 @@
         <w:pStyle w:val="Heading2"/>
       </w:pPr>
       <w:r>
+        <w:lastRenderedPageBreak/>
         <w:t>Spatial pattern</w:t>
       </w:r>
     </w:p>
@@ -3364,6 +3659,118 @@
 <file path=word/numbering.xml><?xml version="1.0" encoding="utf-8"?>
 <w:numbering xmlns:wpc="http://schemas.microsoft.com/office/word/2010/wordprocessingCanvas" xmlns:cx="http://schemas.microsoft.com/office/drawing/2014/chartex" xmlns:cx1="http://schemas.microsoft.com/office/drawing/2015/9/8/chartex" xmlns:cx2="http://schemas.microsoft.com/office/drawing/2015/10/21/chartex" xmlns:cx3="http://schemas.microsoft.com/office/drawing/2016/5/9/chartex" xmlns:cx4="http://schemas.microsoft.com/office/drawing/2016/5/10/chartex" xmlns:cx5="http://schemas.microsoft.com/office/drawing/2016/5/11/chartex" xmlns:cx6="http://schemas.microsoft.com/office/drawing/2016/5/12/chartex" xmlns:cx7="http://schemas.microsoft.com/office/drawing/2016/5/13/chartex" xmlns:cx8="http://schemas.microsoft.com/office/drawing/2016/5/14/chartex" xmlns:mc="http://schemas.openxmlformats.org/markup-compatibility/2006" xmlns:aink="http://schemas.microsoft.com/office/drawing/2016/ink" xmlns:am3d="http://schemas.microsoft.com/office/drawing/2017/model3d" xmlns:o="urn:schemas-microsoft-com:office:office" xmlns:oel="http://schemas.microsoft.com/office/2019/extlst" xmlns:r="http://schemas.openxmlformats.org/officeDocument/2006/relationships" xmlns:m="http://schemas.openxmlformats.org/officeDocument/2006/math" xmlns:v="urn:schemas-microsoft-com:vml" xmlns:wp14="http://schemas.microsoft.com/office/word/2010/wordprocessingDrawing" xmlns:wp="http://schemas.openxmlformats.org/drawingml/2006/wordprocessingDrawing" xmlns:w10="urn:schemas-microsoft-com:office:word" xmlns:w="http://schemas.openxmlformats.org/wordprocessingml/2006/main" xmlns:w14="http://schemas.microsoft.com/office/word/2010/wordml" xmlns:w15="http://schemas.microsoft.com/office/word/2012/wordml" xmlns:w16cex="http://schemas.microsoft.com/office/word/2018/wordml/cex" xmlns:w16cid="http://schemas.microsoft.com/office/word/2016/wordml/cid" xmlns:w16="http://schemas.microsoft.com/office/word/2018/wordml" xmlns:w16du="http://schemas.microsoft.com/office/word/2023/wordml/word16du" xmlns:w16sdtdh="http://schemas.microsoft.com/office/word/2020/wordml/sdtdatahash" xmlns:w16sdtfl="http://schemas.microsoft.com/office/word/2024/wordml/sdtformatlock" xmlns:w16se="http://schemas.microsoft.com/office/word/2015/wordml/symex" xmlns:wpg="http://schemas.microsoft.com/office/word/2010/wordprocessingGroup" xmlns:wpi="http://schemas.microsoft.com/office/word/2010/wordprocessingInk" xmlns:wne="http://schemas.microsoft.com/office/word/2006/wordml" xmlns:wps="http://schemas.microsoft.com/office/word/2010/wordprocessingShape" mc:Ignorable="w14 w15 w16se w16cid w16 w16cex w16sdtdh w16sdtfl w16du wp14">
   <w:abstractNum w:abstractNumId="0" w15:restartNumberingAfterBreak="0">
+    <w:nsid w:val="067B5366"/>
+    <w:multiLevelType w:val="hybridMultilevel"/>
+    <w:tmpl w:val="A768D8F2"/>
+    <w:lvl w:ilvl="0" w:tplc="221619D0">
+      <w:numFmt w:val="bullet"/>
+      <w:lvlText w:val=""/>
+      <w:lvlJc w:val="left"/>
+      <w:pPr>
+        <w:ind w:left="720" w:hanging="360"/>
+      </w:pPr>
+      <w:rPr>
+        <w:rFonts w:ascii="Times New Roman" w:eastAsia="PMingLiU" w:hAnsi="Times New Roman" w:cs="Times New Roman" w:hint="default"/>
+      </w:rPr>
+    </w:lvl>
+    <w:lvl w:ilvl="1" w:tplc="10090003" w:tentative="1">
+      <w:start w:val="1"/>
+      <w:numFmt w:val="bullet"/>
+      <w:lvlText w:val="o"/>
+      <w:lvlJc w:val="left"/>
+      <w:pPr>
+        <w:ind w:left="1440" w:hanging="360"/>
+      </w:pPr>
+      <w:rPr>
+        <w:rFonts w:ascii="Courier New" w:hAnsi="Courier New" w:cs="Courier New" w:hint="default"/>
+      </w:rPr>
+    </w:lvl>
+    <w:lvl w:ilvl="2" w:tplc="10090005" w:tentative="1">
+      <w:start w:val="1"/>
+      <w:numFmt w:val="bullet"/>
+      <w:lvlText w:val=""/>
+      <w:lvlJc w:val="left"/>
+      <w:pPr>
+        <w:ind w:left="2160" w:hanging="360"/>
+      </w:pPr>
+      <w:rPr>
+        <w:rFonts w:ascii="Wingdings" w:hAnsi="Wingdings" w:hint="default"/>
+      </w:rPr>
+    </w:lvl>
+    <w:lvl w:ilvl="3" w:tplc="10090001" w:tentative="1">
+      <w:start w:val="1"/>
+      <w:numFmt w:val="bullet"/>
+      <w:lvlText w:val=""/>
+      <w:lvlJc w:val="left"/>
+      <w:pPr>
+        <w:ind w:left="2880" w:hanging="360"/>
+      </w:pPr>
+      <w:rPr>
+        <w:rFonts w:ascii="Symbol" w:hAnsi="Symbol" w:hint="default"/>
+      </w:rPr>
+    </w:lvl>
+    <w:lvl w:ilvl="4" w:tplc="10090003" w:tentative="1">
+      <w:start w:val="1"/>
+      <w:numFmt w:val="bullet"/>
+      <w:lvlText w:val="o"/>
+      <w:lvlJc w:val="left"/>
+      <w:pPr>
+        <w:ind w:left="3600" w:hanging="360"/>
+      </w:pPr>
+      <w:rPr>
+        <w:rFonts w:ascii="Courier New" w:hAnsi="Courier New" w:cs="Courier New" w:hint="default"/>
+      </w:rPr>
+    </w:lvl>
+    <w:lvl w:ilvl="5" w:tplc="10090005" w:tentative="1">
+      <w:start w:val="1"/>
+      <w:numFmt w:val="bullet"/>
+      <w:lvlText w:val=""/>
+      <w:lvlJc w:val="left"/>
+      <w:pPr>
+        <w:ind w:left="4320" w:hanging="360"/>
+      </w:pPr>
+      <w:rPr>
+        <w:rFonts w:ascii="Wingdings" w:hAnsi="Wingdings" w:hint="default"/>
+      </w:rPr>
+    </w:lvl>
+    <w:lvl w:ilvl="6" w:tplc="10090001" w:tentative="1">
+      <w:start w:val="1"/>
+      <w:numFmt w:val="bullet"/>
+      <w:lvlText w:val=""/>
+      <w:lvlJc w:val="left"/>
+      <w:pPr>
+        <w:ind w:left="5040" w:hanging="360"/>
+      </w:pPr>
+      <w:rPr>
+        <w:rFonts w:ascii="Symbol" w:hAnsi="Symbol" w:hint="default"/>
+      </w:rPr>
+    </w:lvl>
+    <w:lvl w:ilvl="7" w:tplc="10090003" w:tentative="1">
+      <w:start w:val="1"/>
+      <w:numFmt w:val="bullet"/>
+      <w:lvlText w:val="o"/>
+      <w:lvlJc w:val="left"/>
+      <w:pPr>
+        <w:ind w:left="5760" w:hanging="360"/>
+      </w:pPr>
+      <w:rPr>
+        <w:rFonts w:ascii="Courier New" w:hAnsi="Courier New" w:cs="Courier New" w:hint="default"/>
+      </w:rPr>
+    </w:lvl>
+    <w:lvl w:ilvl="8" w:tplc="10090005" w:tentative="1">
+      <w:start w:val="1"/>
+      <w:numFmt w:val="bullet"/>
+      <w:lvlText w:val=""/>
+      <w:lvlJc w:val="left"/>
+      <w:pPr>
+        <w:ind w:left="6480" w:hanging="360"/>
+      </w:pPr>
+      <w:rPr>
+        <w:rFonts w:ascii="Wingdings" w:hAnsi="Wingdings" w:hint="default"/>
+      </w:rPr>
+    </w:lvl>
+  </w:abstractNum>
+  <w:abstractNum w:abstractNumId="1" w15:restartNumberingAfterBreak="0">
     <w:nsid w:val="079B6BE5"/>
     <w:multiLevelType w:val="hybridMultilevel"/>
     <w:tmpl w:val="BC4C5748"/>
@@ -3452,7 +3859,7 @@
       </w:pPr>
     </w:lvl>
   </w:abstractNum>
-  <w:abstractNum w:abstractNumId="1" w15:restartNumberingAfterBreak="0">
+  <w:abstractNum w:abstractNumId="2" w15:restartNumberingAfterBreak="0">
     <w:nsid w:val="12BA269C"/>
     <w:multiLevelType w:val="hybridMultilevel"/>
     <w:tmpl w:val="9A4CEFDE"/>
@@ -3564,7 +3971,7 @@
       </w:rPr>
     </w:lvl>
   </w:abstractNum>
-  <w:abstractNum w:abstractNumId="2" w15:restartNumberingAfterBreak="0">
+  <w:abstractNum w:abstractNumId="3" w15:restartNumberingAfterBreak="0">
     <w:nsid w:val="1B6E0C27"/>
     <w:multiLevelType w:val="hybridMultilevel"/>
     <w:tmpl w:val="BC4C5748"/>
@@ -3653,14 +4060,14 @@
       </w:pPr>
     </w:lvl>
   </w:abstractNum>
-  <w:abstractNum w:abstractNumId="3" w15:restartNumberingAfterBreak="0">
-    <w:nsid w:val="44096155"/>
+  <w:abstractNum w:abstractNumId="4" w15:restartNumberingAfterBreak="0">
+    <w:nsid w:val="23F36928"/>
     <w:multiLevelType w:val="multilevel"/>
-    <w:tmpl w:val="AB94C324"/>
+    <w:tmpl w:val="CCBCEE96"/>
     <w:lvl w:ilvl="0">
       <w:start w:val="1"/>
-      <w:numFmt w:val="decimal"/>
-      <w:lvlText w:val="%1."/>
+      <w:numFmt w:val="bullet"/>
+      <w:lvlText w:val=""/>
       <w:lvlJc w:val="left"/>
       <w:pPr>
         <w:tabs>
@@ -3668,6 +4075,9 @@
         </w:tabs>
         <w:ind w:left="720" w:hanging="360"/>
       </w:pPr>
+      <w:rPr>
+        <w:rFonts w:ascii="Symbol" w:hAnsi="Symbol" w:hint="default"/>
+      </w:rPr>
     </w:lvl>
     <w:lvl w:ilvl="1" w:tentative="1">
       <w:start w:val="1"/>
@@ -3766,7 +4176,236 @@
       </w:pPr>
     </w:lvl>
   </w:abstractNum>
-  <w:abstractNum w:abstractNumId="4" w15:restartNumberingAfterBreak="0">
+  <w:abstractNum w:abstractNumId="5" w15:restartNumberingAfterBreak="0">
+    <w:nsid w:val="36F87E27"/>
+    <w:multiLevelType w:val="hybridMultilevel"/>
+    <w:tmpl w:val="1D36DF7E"/>
+    <w:lvl w:ilvl="0" w:tplc="10090001">
+      <w:start w:val="1"/>
+      <w:numFmt w:val="bullet"/>
+      <w:lvlText w:val=""/>
+      <w:lvlJc w:val="left"/>
+      <w:pPr>
+        <w:ind w:left="720" w:hanging="360"/>
+      </w:pPr>
+      <w:rPr>
+        <w:rFonts w:ascii="Symbol" w:hAnsi="Symbol" w:hint="default"/>
+      </w:rPr>
+    </w:lvl>
+    <w:lvl w:ilvl="1" w:tplc="FFFFFFFF" w:tentative="1">
+      <w:start w:val="1"/>
+      <w:numFmt w:val="bullet"/>
+      <w:lvlText w:val="o"/>
+      <w:lvlJc w:val="left"/>
+      <w:pPr>
+        <w:ind w:left="1440" w:hanging="360"/>
+      </w:pPr>
+      <w:rPr>
+        <w:rFonts w:ascii="Courier New" w:hAnsi="Courier New" w:cs="Courier New" w:hint="default"/>
+      </w:rPr>
+    </w:lvl>
+    <w:lvl w:ilvl="2" w:tplc="FFFFFFFF" w:tentative="1">
+      <w:start w:val="1"/>
+      <w:numFmt w:val="bullet"/>
+      <w:lvlText w:val=""/>
+      <w:lvlJc w:val="left"/>
+      <w:pPr>
+        <w:ind w:left="2160" w:hanging="360"/>
+      </w:pPr>
+      <w:rPr>
+        <w:rFonts w:ascii="Wingdings" w:hAnsi="Wingdings" w:hint="default"/>
+      </w:rPr>
+    </w:lvl>
+    <w:lvl w:ilvl="3" w:tplc="FFFFFFFF" w:tentative="1">
+      <w:start w:val="1"/>
+      <w:numFmt w:val="bullet"/>
+      <w:lvlText w:val=""/>
+      <w:lvlJc w:val="left"/>
+      <w:pPr>
+        <w:ind w:left="2880" w:hanging="360"/>
+      </w:pPr>
+      <w:rPr>
+        <w:rFonts w:ascii="Symbol" w:hAnsi="Symbol" w:hint="default"/>
+      </w:rPr>
+    </w:lvl>
+    <w:lvl w:ilvl="4" w:tplc="FFFFFFFF" w:tentative="1">
+      <w:start w:val="1"/>
+      <w:numFmt w:val="bullet"/>
+      <w:lvlText w:val="o"/>
+      <w:lvlJc w:val="left"/>
+      <w:pPr>
+        <w:ind w:left="3600" w:hanging="360"/>
+      </w:pPr>
+      <w:rPr>
+        <w:rFonts w:ascii="Courier New" w:hAnsi="Courier New" w:cs="Courier New" w:hint="default"/>
+      </w:rPr>
+    </w:lvl>
+    <w:lvl w:ilvl="5" w:tplc="FFFFFFFF" w:tentative="1">
+      <w:start w:val="1"/>
+      <w:numFmt w:val="bullet"/>
+      <w:lvlText w:val=""/>
+      <w:lvlJc w:val="left"/>
+      <w:pPr>
+        <w:ind w:left="4320" w:hanging="360"/>
+      </w:pPr>
+      <w:rPr>
+        <w:rFonts w:ascii="Wingdings" w:hAnsi="Wingdings" w:hint="default"/>
+      </w:rPr>
+    </w:lvl>
+    <w:lvl w:ilvl="6" w:tplc="FFFFFFFF" w:tentative="1">
+      <w:start w:val="1"/>
+      <w:numFmt w:val="bullet"/>
+      <w:lvlText w:val=""/>
+      <w:lvlJc w:val="left"/>
+      <w:pPr>
+        <w:ind w:left="5040" w:hanging="360"/>
+      </w:pPr>
+      <w:rPr>
+        <w:rFonts w:ascii="Symbol" w:hAnsi="Symbol" w:hint="default"/>
+      </w:rPr>
+    </w:lvl>
+    <w:lvl w:ilvl="7" w:tplc="FFFFFFFF" w:tentative="1">
+      <w:start w:val="1"/>
+      <w:numFmt w:val="bullet"/>
+      <w:lvlText w:val="o"/>
+      <w:lvlJc w:val="left"/>
+      <w:pPr>
+        <w:ind w:left="5760" w:hanging="360"/>
+      </w:pPr>
+      <w:rPr>
+        <w:rFonts w:ascii="Courier New" w:hAnsi="Courier New" w:cs="Courier New" w:hint="default"/>
+      </w:rPr>
+    </w:lvl>
+    <w:lvl w:ilvl="8" w:tplc="FFFFFFFF" w:tentative="1">
+      <w:start w:val="1"/>
+      <w:numFmt w:val="bullet"/>
+      <w:lvlText w:val=""/>
+      <w:lvlJc w:val="left"/>
+      <w:pPr>
+        <w:ind w:left="6480" w:hanging="360"/>
+      </w:pPr>
+      <w:rPr>
+        <w:rFonts w:ascii="Wingdings" w:hAnsi="Wingdings" w:hint="default"/>
+      </w:rPr>
+    </w:lvl>
+  </w:abstractNum>
+  <w:abstractNum w:abstractNumId="6" w15:restartNumberingAfterBreak="0">
+    <w:nsid w:val="44096155"/>
+    <w:multiLevelType w:val="multilevel"/>
+    <w:tmpl w:val="CCBCEE96"/>
+    <w:lvl w:ilvl="0">
+      <w:start w:val="1"/>
+      <w:numFmt w:val="bullet"/>
+      <w:lvlText w:val=""/>
+      <w:lvlJc w:val="left"/>
+      <w:pPr>
+        <w:tabs>
+          <w:tab w:val="num" w:pos="720"/>
+        </w:tabs>
+        <w:ind w:left="720" w:hanging="360"/>
+      </w:pPr>
+      <w:rPr>
+        <w:rFonts w:ascii="Symbol" w:hAnsi="Symbol" w:hint="default"/>
+      </w:rPr>
+    </w:lvl>
+    <w:lvl w:ilvl="1" w:tentative="1">
+      <w:start w:val="1"/>
+      <w:numFmt w:val="decimal"/>
+      <w:lvlText w:val="%2."/>
+      <w:lvlJc w:val="left"/>
+      <w:pPr>
+        <w:tabs>
+          <w:tab w:val="num" w:pos="1440"/>
+        </w:tabs>
+        <w:ind w:left="1440" w:hanging="360"/>
+      </w:pPr>
+    </w:lvl>
+    <w:lvl w:ilvl="2" w:tentative="1">
+      <w:start w:val="1"/>
+      <w:numFmt w:val="decimal"/>
+      <w:lvlText w:val="%3."/>
+      <w:lvlJc w:val="left"/>
+      <w:pPr>
+        <w:tabs>
+          <w:tab w:val="num" w:pos="2160"/>
+        </w:tabs>
+        <w:ind w:left="2160" w:hanging="360"/>
+      </w:pPr>
+    </w:lvl>
+    <w:lvl w:ilvl="3" w:tentative="1">
+      <w:start w:val="1"/>
+      <w:numFmt w:val="decimal"/>
+      <w:lvlText w:val="%4."/>
+      <w:lvlJc w:val="left"/>
+      <w:pPr>
+        <w:tabs>
+          <w:tab w:val="num" w:pos="2880"/>
+        </w:tabs>
+        <w:ind w:left="2880" w:hanging="360"/>
+      </w:pPr>
+    </w:lvl>
+    <w:lvl w:ilvl="4" w:tentative="1">
+      <w:start w:val="1"/>
+      <w:numFmt w:val="decimal"/>
+      <w:lvlText w:val="%5."/>
+      <w:lvlJc w:val="left"/>
+      <w:pPr>
+        <w:tabs>
+          <w:tab w:val="num" w:pos="3600"/>
+        </w:tabs>
+        <w:ind w:left="3600" w:hanging="360"/>
+      </w:pPr>
+    </w:lvl>
+    <w:lvl w:ilvl="5" w:tentative="1">
+      <w:start w:val="1"/>
+      <w:numFmt w:val="decimal"/>
+      <w:lvlText w:val="%6."/>
+      <w:lvlJc w:val="left"/>
+      <w:pPr>
+        <w:tabs>
+          <w:tab w:val="num" w:pos="4320"/>
+        </w:tabs>
+        <w:ind w:left="4320" w:hanging="360"/>
+      </w:pPr>
+    </w:lvl>
+    <w:lvl w:ilvl="6" w:tentative="1">
+      <w:start w:val="1"/>
+      <w:numFmt w:val="decimal"/>
+      <w:lvlText w:val="%7."/>
+      <w:lvlJc w:val="left"/>
+      <w:pPr>
+        <w:tabs>
+          <w:tab w:val="num" w:pos="5040"/>
+        </w:tabs>
+        <w:ind w:left="5040" w:hanging="360"/>
+      </w:pPr>
+    </w:lvl>
+    <w:lvl w:ilvl="7" w:tentative="1">
+      <w:start w:val="1"/>
+      <w:numFmt w:val="decimal"/>
+      <w:lvlText w:val="%8."/>
+      <w:lvlJc w:val="left"/>
+      <w:pPr>
+        <w:tabs>
+          <w:tab w:val="num" w:pos="5760"/>
+        </w:tabs>
+        <w:ind w:left="5760" w:hanging="360"/>
+      </w:pPr>
+    </w:lvl>
+    <w:lvl w:ilvl="8" w:tentative="1">
+      <w:start w:val="1"/>
+      <w:numFmt w:val="decimal"/>
+      <w:lvlText w:val="%9."/>
+      <w:lvlJc w:val="left"/>
+      <w:pPr>
+        <w:tabs>
+          <w:tab w:val="num" w:pos="6480"/>
+        </w:tabs>
+        <w:ind w:left="6480" w:hanging="360"/>
+      </w:pPr>
+    </w:lvl>
+  </w:abstractNum>
+  <w:abstractNum w:abstractNumId="7" w15:restartNumberingAfterBreak="0">
     <w:nsid w:val="50FC2BF4"/>
     <w:multiLevelType w:val="hybridMultilevel"/>
     <w:tmpl w:val="C21C27C2"/>
@@ -3878,7 +4517,7 @@
       </w:rPr>
     </w:lvl>
   </w:abstractNum>
-  <w:abstractNum w:abstractNumId="5" w15:restartNumberingAfterBreak="0">
+  <w:abstractNum w:abstractNumId="8" w15:restartNumberingAfterBreak="0">
     <w:nsid w:val="64A318EB"/>
     <w:multiLevelType w:val="hybridMultilevel"/>
     <w:tmpl w:val="9F340F5A"/>
@@ -3990,7 +4629,7 @@
       </w:rPr>
     </w:lvl>
   </w:abstractNum>
-  <w:abstractNum w:abstractNumId="6" w15:restartNumberingAfterBreak="0">
+  <w:abstractNum w:abstractNumId="9" w15:restartNumberingAfterBreak="0">
     <w:nsid w:val="755217A3"/>
     <w:multiLevelType w:val="multilevel"/>
     <w:tmpl w:val="054221D6"/>
@@ -4104,25 +4743,34 @@
     </w:lvl>
   </w:abstractNum>
   <w:num w:numId="1" w16cid:durableId="592591137">
+    <w:abstractNumId w:val="9"/>
+  </w:num>
+  <w:num w:numId="2" w16cid:durableId="1419711725">
+    <w:abstractNumId w:val="2"/>
+  </w:num>
+  <w:num w:numId="3" w16cid:durableId="1331102167">
+    <w:abstractNumId w:val="7"/>
+  </w:num>
+  <w:num w:numId="4" w16cid:durableId="1760524224">
+    <w:abstractNumId w:val="8"/>
+  </w:num>
+  <w:num w:numId="5" w16cid:durableId="349916233">
+    <w:abstractNumId w:val="3"/>
+  </w:num>
+  <w:num w:numId="6" w16cid:durableId="270359685">
+    <w:abstractNumId w:val="1"/>
+  </w:num>
+  <w:num w:numId="7" w16cid:durableId="1756239417">
     <w:abstractNumId w:val="6"/>
   </w:num>
-  <w:num w:numId="2" w16cid:durableId="1419711725">
-    <w:abstractNumId w:val="1"/>
-  </w:num>
-  <w:num w:numId="3" w16cid:durableId="1331102167">
+  <w:num w:numId="8" w16cid:durableId="2061512597">
     <w:abstractNumId w:val="4"/>
   </w:num>
-  <w:num w:numId="4" w16cid:durableId="1760524224">
-    <w:abstractNumId w:val="5"/>
-  </w:num>
-  <w:num w:numId="5" w16cid:durableId="349916233">
-    <w:abstractNumId w:val="2"/>
-  </w:num>
-  <w:num w:numId="6" w16cid:durableId="270359685">
+  <w:num w:numId="9" w16cid:durableId="1896358493">
     <w:abstractNumId w:val="0"/>
   </w:num>
-  <w:num w:numId="7" w16cid:durableId="1756239417">
-    <w:abstractNumId w:val="3"/>
+  <w:num w:numId="10" w16cid:durableId="1852797973">
+    <w:abstractNumId w:val="5"/>
   </w:num>
 </w:numbering>
 </file>

</xml_diff>